<commit_message>
made last changes to report
files to be submitted
</commit_message>
<xml_diff>
--- a/Final Report.docx
+++ b/Final Report.docx
@@ -1,6 +1,6 @@
 
 <file path=word/document.xml><?xml version="1.0" encoding="utf-8"?>
-<w:document xmlns:wpc="http://schemas.microsoft.com/office/word/2010/wordprocessingCanvas" xmlns:cx="http://schemas.microsoft.com/office/drawing/2014/chartex" xmlns:cx1="http://schemas.microsoft.com/office/drawing/2015/9/8/chartex" xmlns:cx2="http://schemas.microsoft.com/office/drawing/2015/10/21/chartex" xmlns:cx3="http://schemas.microsoft.com/office/drawing/2016/5/9/chartex" xmlns:cx4="http://schemas.microsoft.com/office/drawing/2016/5/10/chartex" xmlns:cx5="http://schemas.microsoft.com/office/drawing/2016/5/11/chartex" xmlns:cx6="http://schemas.microsoft.com/office/drawing/2016/5/12/chartex" xmlns:cx7="http://schemas.microsoft.com/office/drawing/2016/5/13/chartex" xmlns:cx8="http://schemas.microsoft.com/office/drawing/2016/5/14/chartex" xmlns:mc="http://schemas.openxmlformats.org/markup-compatibility/2006" xmlns:aink="http://schemas.microsoft.com/office/drawing/2016/ink" xmlns:am3d="http://schemas.microsoft.com/office/drawing/2017/model3d" xmlns:o="urn:schemas-microsoft-com:office:office" xmlns:r="http://schemas.openxmlformats.org/officeDocument/2006/relationships" xmlns:m="http://schemas.openxmlformats.org/officeDocument/2006/math" xmlns:v="urn:schemas-microsoft-com:vml" xmlns:wp14="http://schemas.microsoft.com/office/word/2010/wordprocessingDrawing" xmlns:wp="http://schemas.openxmlformats.org/drawingml/2006/wordprocessingDrawing" xmlns:w10="urn:schemas-microsoft-com:office:word" xmlns:w="http://schemas.openxmlformats.org/wordprocessingml/2006/main" xmlns:w14="http://schemas.microsoft.com/office/word/2010/wordml" xmlns:w15="http://schemas.microsoft.com/office/word/2012/wordml" xmlns:w16cid="http://schemas.microsoft.com/office/word/2016/wordml/cid" xmlns:w16se="http://schemas.microsoft.com/office/word/2015/wordml/symex" xmlns:wpg="http://schemas.microsoft.com/office/word/2010/wordprocessingGroup" xmlns:wpi="http://schemas.microsoft.com/office/word/2010/wordprocessingInk" xmlns:wne="http://schemas.microsoft.com/office/word/2006/wordml" xmlns:wps="http://schemas.microsoft.com/office/word/2010/wordprocessingShape" mc:Ignorable="w14 w15 w16se w16cid wp14">
+<w:document xmlns:wpc="http://schemas.microsoft.com/office/word/2010/wordprocessingCanvas" xmlns:mc="http://schemas.openxmlformats.org/markup-compatibility/2006" xmlns:o="urn:schemas-microsoft-com:office:office" xmlns:r="http://schemas.openxmlformats.org/officeDocument/2006/relationships" xmlns:m="http://schemas.openxmlformats.org/officeDocument/2006/math" xmlns:v="urn:schemas-microsoft-com:vml" xmlns:wp14="http://schemas.microsoft.com/office/word/2010/wordprocessingDrawing" xmlns:wp="http://schemas.openxmlformats.org/drawingml/2006/wordprocessingDrawing" xmlns:w10="urn:schemas-microsoft-com:office:word" xmlns:w="http://schemas.openxmlformats.org/wordprocessingml/2006/main" xmlns:w14="http://schemas.microsoft.com/office/word/2010/wordml" xmlns:wpg="http://schemas.microsoft.com/office/word/2010/wordprocessingGroup" xmlns:wpi="http://schemas.microsoft.com/office/word/2010/wordprocessingInk" xmlns:wne="http://schemas.microsoft.com/office/word/2006/wordml" xmlns:wps="http://schemas.microsoft.com/office/word/2010/wordprocessingShape" mc:Ignorable="w14 wp14">
   <w:body>
     <w:p>
       <w:r>
@@ -281,7 +281,7 @@
                     <pic:cNvPicPr/>
                   </pic:nvPicPr>
                   <pic:blipFill>
-                    <a:blip r:embed="rId5"/>
+                    <a:blip r:embed="rId6"/>
                     <a:stretch>
                       <a:fillRect/>
                     </a:stretch>
@@ -320,13 +320,8 @@
         <w:pStyle w:val="ListParagraph"/>
         <w:jc w:val="both"/>
       </w:pPr>
-      <w:proofErr w:type="gramStart"/>
-      <w:r>
-        <w:t>In order to</w:t>
-      </w:r>
-      <w:proofErr w:type="gramEnd"/>
-      <w:r>
-        <w:t xml:space="preserve"> play Baroque Chess, you need to navigate to the folder where the files are contained and type in the command:</w:t>
+      <w:r>
+        <w:t>In order to play Baroque Chess, you need to navigate to the folder where the files are contained and type in the command:</w:t>
       </w:r>
     </w:p>
     <w:p>
@@ -389,8 +384,13 @@
         <w:pStyle w:val="ListParagraph"/>
         <w:jc w:val="both"/>
       </w:pPr>
-      <w:r>
-        <w:t xml:space="preserve">def </w:t>
+      <w:proofErr w:type="spellStart"/>
+      <w:r>
+        <w:t>def</w:t>
+      </w:r>
+      <w:proofErr w:type="spellEnd"/>
+      <w:r>
+        <w:t xml:space="preserve"> </w:t>
       </w:r>
       <w:proofErr w:type="spellStart"/>
       <w:r>
@@ -416,57 +416,199 @@
         <w:jc w:val="both"/>
       </w:pPr>
       <w:r>
-        <w:t xml:space="preserve">    board = </w:t>
-      </w:r>
-      <w:proofErr w:type="spellStart"/>
+        <w:t xml:space="preserve">    </w:t>
+      </w:r>
       <w:proofErr w:type="gramStart"/>
       <w:r>
+        <w:t>board</w:t>
+      </w:r>
+      <w:proofErr w:type="gramEnd"/>
+      <w:r>
+        <w:t xml:space="preserve"> = </w:t>
+      </w:r>
+      <w:proofErr w:type="spellStart"/>
+      <w:r>
         <w:t>state.board</w:t>
       </w:r>
       <w:proofErr w:type="spellEnd"/>
+    </w:p>
+    <w:p>
+      <w:pPr>
+        <w:pStyle w:val="ListParagraph"/>
+        <w:jc w:val="both"/>
+      </w:pPr>
+      <w:r>
+        <w:t xml:space="preserve">    </w:t>
+      </w:r>
+      <w:proofErr w:type="spellStart"/>
+      <w:r>
+        <w:t>white_list</w:t>
+      </w:r>
+      <w:proofErr w:type="spellEnd"/>
+      <w:r>
+        <w:t xml:space="preserve"> = []</w:t>
+      </w:r>
+    </w:p>
+    <w:p>
+      <w:pPr>
+        <w:pStyle w:val="ListParagraph"/>
+        <w:jc w:val="both"/>
+      </w:pPr>
+      <w:r>
+        <w:t xml:space="preserve">    </w:t>
+      </w:r>
+      <w:proofErr w:type="spellStart"/>
+      <w:r>
+        <w:t>black_list</w:t>
+      </w:r>
+      <w:proofErr w:type="spellEnd"/>
+      <w:r>
+        <w:t xml:space="preserve"> = []</w:t>
+      </w:r>
+    </w:p>
+    <w:p>
+      <w:pPr>
+        <w:pStyle w:val="ListParagraph"/>
+        <w:jc w:val="both"/>
+      </w:pPr>
+      <w:r>
+        <w:t xml:space="preserve">    </w:t>
+      </w:r>
+      <w:proofErr w:type="spellStart"/>
+      <w:r>
+        <w:t>piece_present_sum</w:t>
+      </w:r>
+      <w:proofErr w:type="spellEnd"/>
+      <w:r>
+        <w:t xml:space="preserve"> = 0</w:t>
+      </w:r>
+    </w:p>
+    <w:p>
+      <w:pPr>
+        <w:pStyle w:val="ListParagraph"/>
+        <w:jc w:val="both"/>
+      </w:pPr>
+      <w:r>
+        <w:t xml:space="preserve">    </w:t>
+      </w:r>
+      <w:proofErr w:type="spellStart"/>
+      <w:r>
+        <w:t>can_move_sum</w:t>
+      </w:r>
+      <w:proofErr w:type="spellEnd"/>
+      <w:r>
+        <w:t xml:space="preserve"> = 0</w:t>
+      </w:r>
+    </w:p>
+    <w:p>
+      <w:pPr>
+        <w:pStyle w:val="ListParagraph"/>
+        <w:jc w:val="both"/>
+      </w:pPr>
+      <w:r>
+        <w:t xml:space="preserve">    </w:t>
+      </w:r>
+      <w:proofErr w:type="spellStart"/>
+      <w:r>
+        <w:t>kill_sum</w:t>
+      </w:r>
+      <w:proofErr w:type="spellEnd"/>
+      <w:r>
+        <w:t xml:space="preserve"> = 0</w:t>
+      </w:r>
+    </w:p>
+    <w:p>
+      <w:pPr>
+        <w:pStyle w:val="ListParagraph"/>
+        <w:jc w:val="both"/>
+      </w:pPr>
+      <w:r>
+        <w:t xml:space="preserve">    </w:t>
+      </w:r>
+      <w:proofErr w:type="gramStart"/>
+      <w:r>
+        <w:t>for</w:t>
+      </w:r>
       <w:proofErr w:type="gramEnd"/>
-    </w:p>
-    <w:p>
-      <w:pPr>
-        <w:pStyle w:val="ListParagraph"/>
-        <w:jc w:val="both"/>
-      </w:pPr>
-      <w:r>
-        <w:t xml:space="preserve">    </w:t>
-      </w:r>
-      <w:proofErr w:type="spellStart"/>
-      <w:r>
-        <w:t>white_list</w:t>
-      </w:r>
-      <w:proofErr w:type="spellEnd"/>
-      <w:r>
-        <w:t xml:space="preserve"> = []</w:t>
-      </w:r>
-    </w:p>
-    <w:p>
-      <w:pPr>
-        <w:pStyle w:val="ListParagraph"/>
-        <w:jc w:val="both"/>
-      </w:pPr>
-      <w:r>
-        <w:t xml:space="preserve">    </w:t>
-      </w:r>
-      <w:proofErr w:type="spellStart"/>
-      <w:r>
-        <w:t>black_list</w:t>
-      </w:r>
-      <w:proofErr w:type="spellEnd"/>
-      <w:r>
-        <w:t xml:space="preserve"> = []</w:t>
-      </w:r>
-    </w:p>
-    <w:p>
-      <w:pPr>
-        <w:pStyle w:val="ListParagraph"/>
-        <w:jc w:val="both"/>
-      </w:pPr>
-      <w:r>
-        <w:t xml:space="preserve">    </w:t>
+      <w:r>
+        <w:t xml:space="preserve"> </w:t>
+      </w:r>
+      <w:proofErr w:type="spellStart"/>
+      <w:r>
+        <w:t>i</w:t>
+      </w:r>
+      <w:proofErr w:type="spellEnd"/>
+      <w:r>
+        <w:t xml:space="preserve"> in range(0,8):</w:t>
+      </w:r>
+    </w:p>
+    <w:p>
+      <w:pPr>
+        <w:pStyle w:val="ListParagraph"/>
+        <w:jc w:val="both"/>
+      </w:pPr>
+      <w:r>
+        <w:t xml:space="preserve">        </w:t>
+      </w:r>
+      <w:proofErr w:type="gramStart"/>
+      <w:r>
+        <w:t>for</w:t>
+      </w:r>
+      <w:proofErr w:type="gramEnd"/>
+      <w:r>
+        <w:t xml:space="preserve"> j in range(0,8):</w:t>
+      </w:r>
+    </w:p>
+    <w:p>
+      <w:pPr>
+        <w:pStyle w:val="ListParagraph"/>
+        <w:jc w:val="both"/>
+      </w:pPr>
+      <w:r>
+        <w:t xml:space="preserve">            piece = board[</w:t>
+      </w:r>
+      <w:proofErr w:type="spellStart"/>
+      <w:r>
+        <w:t>i</w:t>
+      </w:r>
+      <w:proofErr w:type="spellEnd"/>
+      <w:r>
+        <w:t>][j]</w:t>
+      </w:r>
+    </w:p>
+    <w:p>
+      <w:pPr>
+        <w:pStyle w:val="ListParagraph"/>
+        <w:jc w:val="both"/>
+      </w:pPr>
+      <w:r>
+        <w:t xml:space="preserve">            </w:t>
+      </w:r>
+      <w:proofErr w:type="gramStart"/>
+      <w:r>
+        <w:t>if</w:t>
+      </w:r>
+      <w:proofErr w:type="gramEnd"/>
+      <w:r>
+        <w:t xml:space="preserve"> piece != 0 and piece != 1:</w:t>
+      </w:r>
+    </w:p>
+    <w:p>
+      <w:pPr>
+        <w:pStyle w:val="ListParagraph"/>
+        <w:jc w:val="both"/>
+      </w:pPr>
+      <w:r>
+        <w:t xml:space="preserve">                if piece % 2 == 0:</w:t>
+      </w:r>
+    </w:p>
+    <w:p>
+      <w:pPr>
+        <w:pStyle w:val="ListParagraph"/>
+        <w:jc w:val="both"/>
+      </w:pPr>
+      <w:r>
+        <w:t xml:space="preserve">                    </w:t>
       </w:r>
       <w:proofErr w:type="spellStart"/>
       <w:r>
@@ -474,221 +616,91 @@
       </w:r>
       <w:proofErr w:type="spellEnd"/>
       <w:r>
-        <w:t xml:space="preserve"> = 0</w:t>
-      </w:r>
-    </w:p>
-    <w:p>
-      <w:pPr>
-        <w:pStyle w:val="ListParagraph"/>
-        <w:jc w:val="both"/>
-      </w:pPr>
-      <w:r>
-        <w:t xml:space="preserve">    </w:t>
-      </w:r>
-      <w:proofErr w:type="spellStart"/>
-      <w:r>
-        <w:t>can_move_sum</w:t>
-      </w:r>
-      <w:proofErr w:type="spellEnd"/>
-      <w:r>
-        <w:t xml:space="preserve"> = 0</w:t>
-      </w:r>
-    </w:p>
-    <w:p>
-      <w:pPr>
-        <w:pStyle w:val="ListParagraph"/>
-        <w:jc w:val="both"/>
-      </w:pPr>
-      <w:r>
-        <w:t xml:space="preserve">    </w:t>
-      </w:r>
-      <w:proofErr w:type="spellStart"/>
-      <w:r>
-        <w:t>kill_sum</w:t>
-      </w:r>
-      <w:proofErr w:type="spellEnd"/>
-      <w:r>
-        <w:t xml:space="preserve"> = 0</w:t>
-      </w:r>
-    </w:p>
-    <w:p>
-      <w:pPr>
-        <w:pStyle w:val="ListParagraph"/>
-        <w:jc w:val="both"/>
-      </w:pPr>
-      <w:r>
-        <w:t xml:space="preserve">    for </w:t>
-      </w:r>
-      <w:proofErr w:type="spellStart"/>
-      <w:r>
-        <w:t>i</w:t>
-      </w:r>
-      <w:proofErr w:type="spellEnd"/>
-      <w:r>
-        <w:t xml:space="preserve"> in </w:t>
+        <w:t xml:space="preserve"> -= weights[piece]</w:t>
+      </w:r>
+    </w:p>
+    <w:p>
+      <w:pPr>
+        <w:pStyle w:val="ListParagraph"/>
+        <w:jc w:val="both"/>
+      </w:pPr>
+      <w:r>
+        <w:t xml:space="preserve">                    </w:t>
+      </w:r>
+      <w:proofErr w:type="spellStart"/>
+      <w:r>
+        <w:t>black_</w:t>
       </w:r>
       <w:proofErr w:type="gramStart"/>
       <w:r>
-        <w:t>range(</w:t>
+        <w:t>list.append</w:t>
+      </w:r>
+      <w:proofErr w:type="spellEnd"/>
+      <w:r>
+        <w:t>(</w:t>
       </w:r>
       <w:proofErr w:type="gramEnd"/>
       <w:r>
-        <w:t>0,8):</w:t>
-      </w:r>
-    </w:p>
-    <w:p>
-      <w:pPr>
-        <w:pStyle w:val="ListParagraph"/>
-        <w:jc w:val="both"/>
-      </w:pPr>
-      <w:r>
-        <w:t xml:space="preserve">        for j in </w:t>
+        <w:t>[piece,(</w:t>
+      </w:r>
+      <w:proofErr w:type="spellStart"/>
+      <w:r>
+        <w:t>i,j</w:t>
+      </w:r>
+      <w:proofErr w:type="spellEnd"/>
+      <w:r>
+        <w:t>)])</w:t>
+      </w:r>
+    </w:p>
+    <w:p>
+      <w:pPr>
+        <w:pStyle w:val="ListParagraph"/>
+        <w:jc w:val="both"/>
+      </w:pPr>
+      <w:r>
+        <w:t xml:space="preserve">                else:</w:t>
+      </w:r>
+    </w:p>
+    <w:p>
+      <w:pPr>
+        <w:pStyle w:val="ListParagraph"/>
+        <w:jc w:val="both"/>
+      </w:pPr>
+      <w:r>
+        <w:t xml:space="preserve">                    </w:t>
+      </w:r>
+      <w:proofErr w:type="spellStart"/>
+      <w:r>
+        <w:t>piece_present_sum</w:t>
+      </w:r>
+      <w:proofErr w:type="spellEnd"/>
+      <w:r>
+        <w:t xml:space="preserve"> += weights[piece]</w:t>
+      </w:r>
+    </w:p>
+    <w:p>
+      <w:pPr>
+        <w:pStyle w:val="ListParagraph"/>
+        <w:jc w:val="both"/>
+      </w:pPr>
+      <w:r>
+        <w:t xml:space="preserve">                    </w:t>
+      </w:r>
+      <w:proofErr w:type="spellStart"/>
+      <w:r>
+        <w:t>white_</w:t>
       </w:r>
       <w:proofErr w:type="gramStart"/>
       <w:r>
-        <w:t>range(</w:t>
+        <w:t>list.append</w:t>
+      </w:r>
+      <w:proofErr w:type="spellEnd"/>
+      <w:r>
+        <w:t>(</w:t>
       </w:r>
       <w:proofErr w:type="gramEnd"/>
       <w:r>
-        <w:t>0,8):</w:t>
-      </w:r>
-    </w:p>
-    <w:p>
-      <w:pPr>
-        <w:pStyle w:val="ListParagraph"/>
-        <w:jc w:val="both"/>
-      </w:pPr>
-      <w:r>
-        <w:t xml:space="preserve">            piece = board[</w:t>
-      </w:r>
-      <w:proofErr w:type="spellStart"/>
-      <w:r>
-        <w:t>i</w:t>
-      </w:r>
-      <w:proofErr w:type="spellEnd"/>
-      <w:r>
-        <w:t>][j]</w:t>
-      </w:r>
-    </w:p>
-    <w:p>
-      <w:pPr>
-        <w:pStyle w:val="ListParagraph"/>
-        <w:jc w:val="both"/>
-      </w:pPr>
-      <w:r>
-        <w:t xml:space="preserve">            if </w:t>
-      </w:r>
-      <w:proofErr w:type="gramStart"/>
-      <w:r>
-        <w:t>piece !</w:t>
-      </w:r>
-      <w:proofErr w:type="gramEnd"/>
-      <w:r>
-        <w:t>= 0 and piece != 1:</w:t>
-      </w:r>
-    </w:p>
-    <w:p>
-      <w:pPr>
-        <w:pStyle w:val="ListParagraph"/>
-        <w:jc w:val="both"/>
-      </w:pPr>
-      <w:r>
-        <w:t xml:space="preserve">                if piece % 2 == 0:</w:t>
-      </w:r>
-    </w:p>
-    <w:p>
-      <w:pPr>
-        <w:pStyle w:val="ListParagraph"/>
-        <w:jc w:val="both"/>
-      </w:pPr>
-      <w:r>
-        <w:t xml:space="preserve">                    </w:t>
-      </w:r>
-      <w:proofErr w:type="spellStart"/>
-      <w:r>
-        <w:t>piece_present_sum</w:t>
-      </w:r>
-      <w:proofErr w:type="spellEnd"/>
-      <w:r>
-        <w:t xml:space="preserve"> -= weights[piece]</w:t>
-      </w:r>
-    </w:p>
-    <w:p>
-      <w:pPr>
-        <w:pStyle w:val="ListParagraph"/>
-        <w:jc w:val="both"/>
-      </w:pPr>
-      <w:r>
-        <w:t xml:space="preserve">                    </w:t>
-      </w:r>
-      <w:proofErr w:type="spellStart"/>
-      <w:r>
-        <w:t>black_</w:t>
-      </w:r>
-      <w:proofErr w:type="gramStart"/>
-      <w:r>
-        <w:t>list.append</w:t>
-      </w:r>
-      <w:proofErr w:type="spellEnd"/>
-      <w:proofErr w:type="gramEnd"/>
-      <w:r>
-        <w:t>([piece,(</w:t>
-      </w:r>
-      <w:proofErr w:type="spellStart"/>
-      <w:r>
-        <w:t>i,j</w:t>
-      </w:r>
-      <w:proofErr w:type="spellEnd"/>
-      <w:r>
-        <w:t>)])</w:t>
-      </w:r>
-    </w:p>
-    <w:p>
-      <w:pPr>
-        <w:pStyle w:val="ListParagraph"/>
-        <w:jc w:val="both"/>
-      </w:pPr>
-      <w:r>
-        <w:t xml:space="preserve">                else:</w:t>
-      </w:r>
-    </w:p>
-    <w:p>
-      <w:pPr>
-        <w:pStyle w:val="ListParagraph"/>
-        <w:jc w:val="both"/>
-      </w:pPr>
-      <w:r>
-        <w:t xml:space="preserve">                    </w:t>
-      </w:r>
-      <w:proofErr w:type="spellStart"/>
-      <w:r>
-        <w:t>piece_present_sum</w:t>
-      </w:r>
-      <w:proofErr w:type="spellEnd"/>
-      <w:r>
-        <w:t xml:space="preserve"> += weights[piece]</w:t>
-      </w:r>
-    </w:p>
-    <w:p>
-      <w:pPr>
-        <w:pStyle w:val="ListParagraph"/>
-        <w:jc w:val="both"/>
-      </w:pPr>
-      <w:r>
-        <w:t xml:space="preserve">                    </w:t>
-      </w:r>
-      <w:proofErr w:type="spellStart"/>
-      <w:r>
-        <w:t>white_</w:t>
-      </w:r>
-      <w:proofErr w:type="gramStart"/>
-      <w:r>
-        <w:t>list.append</w:t>
-      </w:r>
-      <w:proofErr w:type="spellEnd"/>
-      <w:proofErr w:type="gramEnd"/>
-      <w:r>
-        <w:t>([piece,(</w:t>
+        <w:t>[piece,(</w:t>
       </w:r>
       <w:proofErr w:type="spellStart"/>
       <w:r>
@@ -1276,15 +1288,7 @@
         <w:t xml:space="preserve"> such that it would allow </w:t>
       </w:r>
       <w:r>
-        <w:t xml:space="preserve">easy implementation for more complicated pieces such as the Leaper or the Imitator. I also became quite familiar with the importance of testing each individual piece </w:t>
-      </w:r>
-      <w:proofErr w:type="gramStart"/>
-      <w:r>
-        <w:t>in order to</w:t>
-      </w:r>
-      <w:proofErr w:type="gramEnd"/>
-      <w:r>
-        <w:t xml:space="preserve"> eliminate possible causes for bugs in the code, especially in a complicated game like Baroque Chess. I also became more familiar with the minimax method implemented with alpha-beta and learned how to do Zobrist hashing.</w:t>
+        <w:t>easy implementation for more complicated pieces such as the Leaper or the Imitator. I also became quite familiar with the importance of testing each individual piece in order to eliminate possible causes for bugs in the code, especially in a complicated game like Baroque Chess. I also became more familiar with the minimax method implemented with alpha-beta and learned how to do Zobrist hashing.</w:t>
       </w:r>
     </w:p>
     <w:p>
@@ -1488,8 +1492,6 @@
       <w:r>
         <w:t>Challenges: I failed to implement a time limit in A4 and I was unable to implement Zobrist hashing in it too. Thus, this was my first time implementing them both successfully. It was challenging to test my code using python as the move generator function was quite difficult to code and it was needed to completely test my code.</w:t>
       </w:r>
-      <w:bookmarkStart w:id="0" w:name="_GoBack"/>
-      <w:bookmarkEnd w:id="0"/>
     </w:p>
     <w:p>
       <w:pPr>
@@ -1500,23 +1502,7 @@
         <w:t xml:space="preserve">Benefits: </w:t>
       </w:r>
       <w:r>
-        <w:t xml:space="preserve">The division of the work was quite </w:t>
-      </w:r>
-      <w:proofErr w:type="gramStart"/>
-      <w:r>
-        <w:t>clear</w:t>
-      </w:r>
-      <w:proofErr w:type="gramEnd"/>
-      <w:r>
-        <w:t xml:space="preserve"> and each person was responsible for their code. We met from time to time to discuss our ideas for the agent and it was a good strategy as we had to justify every idea we </w:t>
-      </w:r>
-      <w:proofErr w:type="gramStart"/>
-      <w:r>
-        <w:t>had</w:t>
-      </w:r>
-      <w:proofErr w:type="gramEnd"/>
-      <w:r>
-        <w:t xml:space="preserve"> and it made our implementation smarter.</w:t>
+        <w:t>The division of the work was quite clear and each person was responsible for their code. We met from time to time to discuss our ideas for the agent and it was a good strategy as we had to justify every idea we had and it made our implementation smarter.</w:t>
       </w:r>
     </w:p>
     <w:p>
@@ -1539,7 +1525,12 @@
         <w:jc w:val="both"/>
       </w:pPr>
       <w:r>
-        <w:t>Role in Project- Designing the Move generator for the Baroque Chess agent, testing</w:t>
+        <w:t>Role in Project- Designing the Move generator for t</w:t>
+      </w:r>
+      <w:bookmarkStart w:id="0" w:name="_GoBack"/>
+      <w:bookmarkEnd w:id="0"/>
+      <w:r>
+        <w:t>he Baroque Chess agent, testing</w:t>
       </w:r>
     </w:p>
     <w:p>
@@ -1567,7 +1558,15 @@
       </w:pPr>
       <w:r>
         <w:tab/>
-        <w:t xml:space="preserve">One of the challenges were about being able to meet up and communicate effectively about progress done on the project. Most of the collaboration was done via pushing and pulling code on </w:t>
+        <w:t xml:space="preserve">One of the challenges </w:t>
+      </w:r>
+      <w:proofErr w:type="gramStart"/>
+      <w:r>
+        <w:t>were</w:t>
+      </w:r>
+      <w:proofErr w:type="gramEnd"/>
+      <w:r>
+        <w:t xml:space="preserve"> about being able to meet up and communicate effectively about progress done on the project. Most of the collaboration was done via pushing and pulling code on </w:t>
       </w:r>
       <w:proofErr w:type="spellStart"/>
       <w:r>
@@ -1579,15 +1578,7 @@
       </w:r>
       <w:r>
         <w:lastRenderedPageBreak/>
-        <w:t xml:space="preserve">communication could have been a bit better </w:t>
-      </w:r>
-      <w:proofErr w:type="gramStart"/>
-      <w:r>
-        <w:t>with regard to</w:t>
-      </w:r>
-      <w:proofErr w:type="gramEnd"/>
-      <w:r>
-        <w:t xml:space="preserve"> how far each person could get done within a certain time frame.</w:t>
+        <w:t>communication could have been a bit better with regard to how far each person could get done within a certain time frame.</w:t>
       </w:r>
     </w:p>
     <w:p>
@@ -1598,7 +1589,16 @@
       </w:pPr>
       <w:r>
         <w:tab/>
-        <w:t>Another one of the challenges was self-created due to dividing up the work a bit unequally. Edmund chose to do the move generation due to that aspect of the project being interesting and cool to impleme</w:t>
+        <w:t>Another one of the challenges was self-cre</w:t>
+      </w:r>
+      <w:r>
+        <w:t>ated due to</w:t>
+      </w:r>
+      <w:r>
+        <w:t xml:space="preserve"> time constraints</w:t>
+      </w:r>
+      <w:r>
+        <w:t>. Edmund chose to do the move generation due to that aspect of the project being interesting and cool to impleme</w:t>
       </w:r>
       <w:r>
         <w:t>nt, but it was quite a large undertaking for one person</w:t>
@@ -1607,7 +1607,7 @@
         <w:t xml:space="preserve"> and required a lot of time and effort</w:t>
       </w:r>
       <w:r>
-        <w:t>.</w:t>
+        <w:t>, which was made more evident once it became closer to the milestone deadlines.</w:t>
       </w:r>
     </w:p>
     <w:p>
@@ -1635,15 +1635,7 @@
       </w:pPr>
       <w:r>
         <w:tab/>
-        <w:t xml:space="preserve">The benefits are that it was very easy to simply focus on one thing at a time due to each person being responsible for a given task. It was also very beneficial to be able to collaborate and bounce ideas </w:t>
-      </w:r>
-      <w:proofErr w:type="gramStart"/>
-      <w:r>
-        <w:t>off of</w:t>
-      </w:r>
-      <w:proofErr w:type="gramEnd"/>
-      <w:r>
-        <w:t xml:space="preserve"> one another in order to solve the problem at hand. Additionally, it was an extra motivation because you are not only responsible for your own grade, but also your partner’s grade as well, so there is further reason to try your best to complete the assignment as well as you can.</w:t>
+        <w:t>The benefits are that it was very easy to simply focus on one thing at a time due to each person being responsible for a given task. It was also very beneficial to be able to collaborate and bounce ideas off of one another in order to solve the problem at hand. Additionally, it was an extra motivation because you are not only responsible for your own grade, but also your partner’s grade as well, so there is further reason to try your best to complete the assignment as well as you can.</w:t>
       </w:r>
     </w:p>
     <w:p>
@@ -1671,8 +1663,8 @@
 </file>
 
 <file path=word/numbering.xml><?xml version="1.0" encoding="utf-8"?>
-<w:numbering xmlns:wpc="http://schemas.microsoft.com/office/word/2010/wordprocessingCanvas" xmlns:cx="http://schemas.microsoft.com/office/drawing/2014/chartex" xmlns:cx1="http://schemas.microsoft.com/office/drawing/2015/9/8/chartex" xmlns:cx2="http://schemas.microsoft.com/office/drawing/2015/10/21/chartex" xmlns:cx3="http://schemas.microsoft.com/office/drawing/2016/5/9/chartex" xmlns:cx4="http://schemas.microsoft.com/office/drawing/2016/5/10/chartex" xmlns:cx5="http://schemas.microsoft.com/office/drawing/2016/5/11/chartex" xmlns:cx6="http://schemas.microsoft.com/office/drawing/2016/5/12/chartex" xmlns:cx7="http://schemas.microsoft.com/office/drawing/2016/5/13/chartex" xmlns:cx8="http://schemas.microsoft.com/office/drawing/2016/5/14/chartex" xmlns:mc="http://schemas.openxmlformats.org/markup-compatibility/2006" xmlns:aink="http://schemas.microsoft.com/office/drawing/2016/ink" xmlns:am3d="http://schemas.microsoft.com/office/drawing/2017/model3d" xmlns:o="urn:schemas-microsoft-com:office:office" xmlns:r="http://schemas.openxmlformats.org/officeDocument/2006/relationships" xmlns:m="http://schemas.openxmlformats.org/officeDocument/2006/math" xmlns:v="urn:schemas-microsoft-com:vml" xmlns:wp14="http://schemas.microsoft.com/office/word/2010/wordprocessingDrawing" xmlns:wp="http://schemas.openxmlformats.org/drawingml/2006/wordprocessingDrawing" xmlns:w10="urn:schemas-microsoft-com:office:word" xmlns:w="http://schemas.openxmlformats.org/wordprocessingml/2006/main" xmlns:w14="http://schemas.microsoft.com/office/word/2010/wordml" xmlns:w15="http://schemas.microsoft.com/office/word/2012/wordml" xmlns:w16cid="http://schemas.microsoft.com/office/word/2016/wordml/cid" xmlns:w16se="http://schemas.microsoft.com/office/word/2015/wordml/symex" xmlns:wpg="http://schemas.microsoft.com/office/word/2010/wordprocessingGroup" xmlns:wpi="http://schemas.microsoft.com/office/word/2010/wordprocessingInk" xmlns:wne="http://schemas.microsoft.com/office/word/2006/wordml" xmlns:wps="http://schemas.microsoft.com/office/word/2010/wordprocessingShape" mc:Ignorable="w14 w15 w16se w16cid wp14">
-  <w:abstractNum w:abstractNumId="0" w15:restartNumberingAfterBreak="0">
+<w:numbering xmlns:wpc="http://schemas.microsoft.com/office/word/2010/wordprocessingCanvas" xmlns:mc="http://schemas.openxmlformats.org/markup-compatibility/2006" xmlns:o="urn:schemas-microsoft-com:office:office" xmlns:r="http://schemas.openxmlformats.org/officeDocument/2006/relationships" xmlns:m="http://schemas.openxmlformats.org/officeDocument/2006/math" xmlns:v="urn:schemas-microsoft-com:vml" xmlns:wp14="http://schemas.microsoft.com/office/word/2010/wordprocessingDrawing" xmlns:wp="http://schemas.openxmlformats.org/drawingml/2006/wordprocessingDrawing" xmlns:w10="urn:schemas-microsoft-com:office:word" xmlns:w="http://schemas.openxmlformats.org/wordprocessingml/2006/main" xmlns:w14="http://schemas.microsoft.com/office/word/2010/wordml" xmlns:wpg="http://schemas.microsoft.com/office/word/2010/wordprocessingGroup" xmlns:wpi="http://schemas.microsoft.com/office/word/2010/wordprocessingInk" xmlns:wne="http://schemas.microsoft.com/office/word/2006/wordml" xmlns:wps="http://schemas.microsoft.com/office/word/2010/wordprocessingShape" mc:Ignorable="w14 wp14">
+  <w:abstractNum w:abstractNumId="0">
     <w:nsid w:val="27E5387F"/>
     <w:multiLevelType w:val="hybridMultilevel"/>
     <w:tmpl w:val="3006CFB4"/>
@@ -1761,7 +1753,7 @@
       </w:pPr>
     </w:lvl>
   </w:abstractNum>
-  <w:abstractNum w:abstractNumId="1" w15:restartNumberingAfterBreak="0">
+  <w:abstractNum w:abstractNumId="1">
     <w:nsid w:val="30102373"/>
     <w:multiLevelType w:val="hybridMultilevel"/>
     <w:tmpl w:val="8EC6BE60"/>
@@ -1860,7 +1852,7 @@
 </file>
 
 <file path=word/styles.xml><?xml version="1.0" encoding="utf-8"?>
-<w:styles xmlns:mc="http://schemas.openxmlformats.org/markup-compatibility/2006" xmlns:r="http://schemas.openxmlformats.org/officeDocument/2006/relationships" xmlns:w="http://schemas.openxmlformats.org/wordprocessingml/2006/main" xmlns:w14="http://schemas.microsoft.com/office/word/2010/wordml" xmlns:w15="http://schemas.microsoft.com/office/word/2012/wordml" xmlns:w16cid="http://schemas.microsoft.com/office/word/2016/wordml/cid" xmlns:w16se="http://schemas.microsoft.com/office/word/2015/wordml/symex" mc:Ignorable="w14 w15 w16se w16cid">
+<w:styles xmlns:mc="http://schemas.openxmlformats.org/markup-compatibility/2006" xmlns:r="http://schemas.openxmlformats.org/officeDocument/2006/relationships" xmlns:w="http://schemas.openxmlformats.org/wordprocessingml/2006/main" xmlns:w14="http://schemas.microsoft.com/office/word/2010/wordml" mc:Ignorable="w14">
   <w:docDefaults>
     <w:rPrDefault>
       <w:rPr>
@@ -1876,382 +1868,386 @@
       </w:pPr>
     </w:pPrDefault>
   </w:docDefaults>
-  <w:latentStyles w:defLockedState="0" w:defUIPriority="99" w:defSemiHidden="0" w:defUnhideWhenUsed="0" w:defQFormat="0" w:count="375">
-    <w:lsdException w:name="Normal" w:uiPriority="0" w:qFormat="1"/>
-    <w:lsdException w:name="heading 1" w:uiPriority="9" w:qFormat="1"/>
-    <w:lsdException w:name="heading 2" w:semiHidden="1" w:uiPriority="9" w:unhideWhenUsed="1" w:qFormat="1"/>
-    <w:lsdException w:name="heading 3" w:semiHidden="1" w:uiPriority="9" w:unhideWhenUsed="1" w:qFormat="1"/>
-    <w:lsdException w:name="heading 4" w:semiHidden="1" w:uiPriority="9" w:unhideWhenUsed="1" w:qFormat="1"/>
-    <w:lsdException w:name="heading 5" w:semiHidden="1" w:uiPriority="9" w:unhideWhenUsed="1" w:qFormat="1"/>
-    <w:lsdException w:name="heading 6" w:semiHidden="1" w:uiPriority="9" w:unhideWhenUsed="1" w:qFormat="1"/>
-    <w:lsdException w:name="heading 7" w:semiHidden="1" w:uiPriority="9" w:unhideWhenUsed="1" w:qFormat="1"/>
-    <w:lsdException w:name="heading 8" w:semiHidden="1" w:uiPriority="9" w:unhideWhenUsed="1" w:qFormat="1"/>
-    <w:lsdException w:name="heading 9" w:semiHidden="1" w:uiPriority="9" w:unhideWhenUsed="1" w:qFormat="1"/>
-    <w:lsdException w:name="index 1" w:semiHidden="1" w:unhideWhenUsed="1"/>
-    <w:lsdException w:name="index 2" w:semiHidden="1" w:unhideWhenUsed="1"/>
-    <w:lsdException w:name="index 3" w:semiHidden="1" w:unhideWhenUsed="1"/>
-    <w:lsdException w:name="index 4" w:semiHidden="1" w:unhideWhenUsed="1"/>
-    <w:lsdException w:name="index 5" w:semiHidden="1" w:unhideWhenUsed="1"/>
-    <w:lsdException w:name="index 6" w:semiHidden="1" w:unhideWhenUsed="1"/>
-    <w:lsdException w:name="index 7" w:semiHidden="1" w:unhideWhenUsed="1"/>
-    <w:lsdException w:name="index 8" w:semiHidden="1" w:unhideWhenUsed="1"/>
-    <w:lsdException w:name="index 9" w:semiHidden="1" w:unhideWhenUsed="1"/>
-    <w:lsdException w:name="toc 1" w:semiHidden="1" w:uiPriority="39" w:unhideWhenUsed="1"/>
-    <w:lsdException w:name="toc 2" w:semiHidden="1" w:uiPriority="39" w:unhideWhenUsed="1"/>
-    <w:lsdException w:name="toc 3" w:semiHidden="1" w:uiPriority="39" w:unhideWhenUsed="1"/>
-    <w:lsdException w:name="toc 4" w:semiHidden="1" w:uiPriority="39" w:unhideWhenUsed="1"/>
-    <w:lsdException w:name="toc 5" w:semiHidden="1" w:uiPriority="39" w:unhideWhenUsed="1"/>
-    <w:lsdException w:name="toc 6" w:semiHidden="1" w:uiPriority="39" w:unhideWhenUsed="1"/>
-    <w:lsdException w:name="toc 7" w:semiHidden="1" w:uiPriority="39" w:unhideWhenUsed="1"/>
-    <w:lsdException w:name="toc 8" w:semiHidden="1" w:uiPriority="39" w:unhideWhenUsed="1"/>
-    <w:lsdException w:name="toc 9" w:semiHidden="1" w:uiPriority="39" w:unhideWhenUsed="1"/>
-    <w:lsdException w:name="Normal Indent" w:semiHidden="1" w:unhideWhenUsed="1"/>
-    <w:lsdException w:name="footnote text" w:semiHidden="1" w:unhideWhenUsed="1"/>
-    <w:lsdException w:name="annotation text" w:semiHidden="1" w:unhideWhenUsed="1"/>
-    <w:lsdException w:name="header" w:semiHidden="1" w:unhideWhenUsed="1"/>
-    <w:lsdException w:name="footer" w:semiHidden="1" w:unhideWhenUsed="1"/>
-    <w:lsdException w:name="index heading" w:semiHidden="1" w:unhideWhenUsed="1"/>
-    <w:lsdException w:name="caption" w:semiHidden="1" w:uiPriority="35" w:unhideWhenUsed="1" w:qFormat="1"/>
-    <w:lsdException w:name="table of figures" w:semiHidden="1" w:unhideWhenUsed="1"/>
-    <w:lsdException w:name="envelope address" w:semiHidden="1" w:unhideWhenUsed="1"/>
-    <w:lsdException w:name="envelope return" w:semiHidden="1" w:unhideWhenUsed="1"/>
-    <w:lsdException w:name="footnote reference" w:semiHidden="1" w:unhideWhenUsed="1"/>
-    <w:lsdException w:name="annotation reference" w:semiHidden="1" w:unhideWhenUsed="1"/>
-    <w:lsdException w:name="line number" w:semiHidden="1" w:unhideWhenUsed="1"/>
-    <w:lsdException w:name="page number" w:semiHidden="1" w:unhideWhenUsed="1"/>
-    <w:lsdException w:name="endnote reference" w:semiHidden="1" w:unhideWhenUsed="1"/>
-    <w:lsdException w:name="endnote text" w:semiHidden="1" w:unhideWhenUsed="1"/>
-    <w:lsdException w:name="table of authorities" w:semiHidden="1" w:unhideWhenUsed="1"/>
-    <w:lsdException w:name="macro" w:semiHidden="1" w:unhideWhenUsed="1"/>
-    <w:lsdException w:name="toa heading" w:semiHidden="1" w:unhideWhenUsed="1"/>
-    <w:lsdException w:name="List" w:semiHidden="1" w:unhideWhenUsed="1"/>
-    <w:lsdException w:name="List Bullet" w:semiHidden="1" w:unhideWhenUsed="1"/>
-    <w:lsdException w:name="List Number" w:semiHidden="1" w:unhideWhenUsed="1"/>
-    <w:lsdException w:name="List 2" w:semiHidden="1" w:unhideWhenUsed="1"/>
-    <w:lsdException w:name="List 3" w:semiHidden="1" w:unhideWhenUsed="1"/>
-    <w:lsdException w:name="List 4" w:semiHidden="1" w:unhideWhenUsed="1"/>
-    <w:lsdException w:name="List 5" w:semiHidden="1" w:unhideWhenUsed="1"/>
-    <w:lsdException w:name="List Bullet 2" w:semiHidden="1" w:unhideWhenUsed="1"/>
-    <w:lsdException w:name="List Bullet 3" w:semiHidden="1" w:unhideWhenUsed="1"/>
-    <w:lsdException w:name="List Bullet 4" w:semiHidden="1" w:unhideWhenUsed="1"/>
-    <w:lsdException w:name="List Bullet 5" w:semiHidden="1" w:unhideWhenUsed="1"/>
-    <w:lsdException w:name="List Number 2" w:semiHidden="1" w:unhideWhenUsed="1"/>
-    <w:lsdException w:name="List Number 3" w:semiHidden="1" w:unhideWhenUsed="1"/>
-    <w:lsdException w:name="List Number 4" w:semiHidden="1" w:unhideWhenUsed="1"/>
-    <w:lsdException w:name="List Number 5" w:semiHidden="1" w:unhideWhenUsed="1"/>
-    <w:lsdException w:name="Title" w:uiPriority="10" w:qFormat="1"/>
-    <w:lsdException w:name="Closing" w:semiHidden="1" w:unhideWhenUsed="1"/>
-    <w:lsdException w:name="Signature" w:semiHidden="1" w:unhideWhenUsed="1"/>
-    <w:lsdException w:name="Default Paragraph Font" w:semiHidden="1" w:uiPriority="1" w:unhideWhenUsed="1"/>
-    <w:lsdException w:name="Body Text" w:semiHidden="1" w:unhideWhenUsed="1"/>
-    <w:lsdException w:name="Body Text Indent" w:semiHidden="1" w:unhideWhenUsed="1"/>
-    <w:lsdException w:name="List Continue" w:semiHidden="1" w:unhideWhenUsed="1"/>
-    <w:lsdException w:name="List Continue 2" w:semiHidden="1" w:unhideWhenUsed="1"/>
-    <w:lsdException w:name="List Continue 3" w:semiHidden="1" w:unhideWhenUsed="1"/>
-    <w:lsdException w:name="List Continue 4" w:semiHidden="1" w:unhideWhenUsed="1"/>
-    <w:lsdException w:name="List Continue 5" w:semiHidden="1" w:unhideWhenUsed="1"/>
-    <w:lsdException w:name="Message Header" w:semiHidden="1" w:unhideWhenUsed="1"/>
-    <w:lsdException w:name="Subtitle" w:uiPriority="11" w:qFormat="1"/>
-    <w:lsdException w:name="Salutation" w:semiHidden="1" w:unhideWhenUsed="1"/>
-    <w:lsdException w:name="Date" w:semiHidden="1" w:unhideWhenUsed="1"/>
-    <w:lsdException w:name="Body Text First Indent" w:semiHidden="1" w:unhideWhenUsed="1"/>
-    <w:lsdException w:name="Body Text First Indent 2" w:semiHidden="1" w:unhideWhenUsed="1"/>
-    <w:lsdException w:name="Note Heading" w:semiHidden="1" w:unhideWhenUsed="1"/>
-    <w:lsdException w:name="Body Text 2" w:semiHidden="1" w:unhideWhenUsed="1"/>
-    <w:lsdException w:name="Body Text 3" w:semiHidden="1" w:unhideWhenUsed="1"/>
-    <w:lsdException w:name="Body Text Indent 2" w:semiHidden="1" w:unhideWhenUsed="1"/>
-    <w:lsdException w:name="Body Text Indent 3" w:semiHidden="1" w:unhideWhenUsed="1"/>
-    <w:lsdException w:name="Block Text" w:semiHidden="1" w:unhideWhenUsed="1"/>
-    <w:lsdException w:name="Hyperlink" w:semiHidden="1" w:unhideWhenUsed="1"/>
-    <w:lsdException w:name="FollowedHyperlink" w:semiHidden="1" w:unhideWhenUsed="1"/>
-    <w:lsdException w:name="Strong" w:uiPriority="22" w:qFormat="1"/>
-    <w:lsdException w:name="Emphasis" w:uiPriority="20" w:qFormat="1"/>
-    <w:lsdException w:name="Document Map" w:semiHidden="1" w:unhideWhenUsed="1"/>
-    <w:lsdException w:name="Plain Text" w:semiHidden="1" w:unhideWhenUsed="1"/>
-    <w:lsdException w:name="E-mail Signature" w:semiHidden="1" w:unhideWhenUsed="1"/>
-    <w:lsdException w:name="HTML Top of Form" w:semiHidden="1" w:unhideWhenUsed="1"/>
-    <w:lsdException w:name="HTML Bottom of Form" w:semiHidden="1" w:unhideWhenUsed="1"/>
-    <w:lsdException w:name="Normal (Web)" w:semiHidden="1" w:unhideWhenUsed="1"/>
-    <w:lsdException w:name="HTML Acronym" w:semiHidden="1" w:unhideWhenUsed="1"/>
-    <w:lsdException w:name="HTML Address" w:semiHidden="1" w:unhideWhenUsed="1"/>
-    <w:lsdException w:name="HTML Cite" w:semiHidden="1" w:unhideWhenUsed="1"/>
-    <w:lsdException w:name="HTML Code" w:semiHidden="1" w:unhideWhenUsed="1"/>
-    <w:lsdException w:name="HTML Definition" w:semiHidden="1" w:unhideWhenUsed="1"/>
-    <w:lsdException w:name="HTML Keyboard" w:semiHidden="1" w:unhideWhenUsed="1"/>
-    <w:lsdException w:name="HTML Preformatted" w:semiHidden="1" w:unhideWhenUsed="1"/>
-    <w:lsdException w:name="HTML Sample" w:semiHidden="1" w:unhideWhenUsed="1"/>
-    <w:lsdException w:name="HTML Typewriter" w:semiHidden="1" w:unhideWhenUsed="1"/>
-    <w:lsdException w:name="HTML Variable" w:semiHidden="1" w:unhideWhenUsed="1"/>
-    <w:lsdException w:name="Normal Table" w:semiHidden="1" w:unhideWhenUsed="1"/>
-    <w:lsdException w:name="annotation subject" w:semiHidden="1" w:unhideWhenUsed="1"/>
-    <w:lsdException w:name="No List" w:semiHidden="1" w:unhideWhenUsed="1"/>
-    <w:lsdException w:name="Outline List 1" w:semiHidden="1" w:unhideWhenUsed="1"/>
-    <w:lsdException w:name="Outline List 2" w:semiHidden="1" w:unhideWhenUsed="1"/>
-    <w:lsdException w:name="Outline List 3" w:semiHidden="1" w:unhideWhenUsed="1"/>
-    <w:lsdException w:name="Table Simple 1" w:semiHidden="1" w:unhideWhenUsed="1"/>
-    <w:lsdException w:name="Table Simple 2" w:semiHidden="1" w:unhideWhenUsed="1"/>
-    <w:lsdException w:name="Table Simple 3" w:semiHidden="1" w:unhideWhenUsed="1"/>
-    <w:lsdException w:name="Table Classic 1" w:semiHidden="1" w:unhideWhenUsed="1"/>
-    <w:lsdException w:name="Table Classic 2" w:semiHidden="1" w:unhideWhenUsed="1"/>
-    <w:lsdException w:name="Table Classic 3" w:semiHidden="1" w:unhideWhenUsed="1"/>
-    <w:lsdException w:name="Table Classic 4" w:semiHidden="1" w:unhideWhenUsed="1"/>
-    <w:lsdException w:name="Table Colorful 1" w:semiHidden="1" w:unhideWhenUsed="1"/>
-    <w:lsdException w:name="Table Colorful 2" w:semiHidden="1" w:unhideWhenUsed="1"/>
-    <w:lsdException w:name="Table Colorful 3" w:semiHidden="1" w:unhideWhenUsed="1"/>
-    <w:lsdException w:name="Table Columns 1" w:semiHidden="1" w:unhideWhenUsed="1"/>
-    <w:lsdException w:name="Table Columns 2" w:semiHidden="1" w:unhideWhenUsed="1"/>
-    <w:lsdException w:name="Table Columns 3" w:semiHidden="1" w:unhideWhenUsed="1"/>
-    <w:lsdException w:name="Table Columns 4" w:semiHidden="1" w:unhideWhenUsed="1"/>
-    <w:lsdException w:name="Table Columns 5" w:semiHidden="1" w:unhideWhenUsed="1"/>
-    <w:lsdException w:name="Table Grid 1" w:semiHidden="1" w:unhideWhenUsed="1"/>
-    <w:lsdException w:name="Table Grid 2" w:semiHidden="1" w:unhideWhenUsed="1"/>
-    <w:lsdException w:name="Table Grid 3" w:semiHidden="1" w:unhideWhenUsed="1"/>
-    <w:lsdException w:name="Table Grid 4" w:semiHidden="1" w:unhideWhenUsed="1"/>
-    <w:lsdException w:name="Table Grid 5" w:semiHidden="1" w:unhideWhenUsed="1"/>
-    <w:lsdException w:name="Table Grid 6" w:semiHidden="1" w:unhideWhenUsed="1"/>
-    <w:lsdException w:name="Table Grid 7" w:semiHidden="1" w:unhideWhenUsed="1"/>
-    <w:lsdException w:name="Table Grid 8" w:semiHidden="1" w:unhideWhenUsed="1"/>
-    <w:lsdException w:name="Table List 1" w:semiHidden="1" w:unhideWhenUsed="1"/>
-    <w:lsdException w:name="Table List 2" w:semiHidden="1" w:unhideWhenUsed="1"/>
-    <w:lsdException w:name="Table List 3" w:semiHidden="1" w:unhideWhenUsed="1"/>
-    <w:lsdException w:name="Table List 4" w:semiHidden="1" w:unhideWhenUsed="1"/>
-    <w:lsdException w:name="Table List 5" w:semiHidden="1" w:unhideWhenUsed="1"/>
-    <w:lsdException w:name="Table List 6" w:semiHidden="1" w:unhideWhenUsed="1"/>
-    <w:lsdException w:name="Table List 7" w:semiHidden="1" w:unhideWhenUsed="1"/>
-    <w:lsdException w:name="Table List 8" w:semiHidden="1" w:unhideWhenUsed="1"/>
-    <w:lsdException w:name="Table 3D effects 1" w:semiHidden="1" w:unhideWhenUsed="1"/>
-    <w:lsdException w:name="Table 3D effects 2" w:semiHidden="1" w:unhideWhenUsed="1"/>
-    <w:lsdException w:name="Table 3D effects 3" w:semiHidden="1" w:unhideWhenUsed="1"/>
-    <w:lsdException w:name="Table Contemporary" w:semiHidden="1" w:unhideWhenUsed="1"/>
-    <w:lsdException w:name="Table Elegant" w:semiHidden="1" w:unhideWhenUsed="1"/>
-    <w:lsdException w:name="Table Professional" w:semiHidden="1" w:unhideWhenUsed="1"/>
-    <w:lsdException w:name="Table Subtle 1" w:semiHidden="1" w:unhideWhenUsed="1"/>
-    <w:lsdException w:name="Table Subtle 2" w:semiHidden="1" w:unhideWhenUsed="1"/>
-    <w:lsdException w:name="Table Web 1" w:semiHidden="1" w:unhideWhenUsed="1"/>
-    <w:lsdException w:name="Table Web 2" w:semiHidden="1" w:unhideWhenUsed="1"/>
-    <w:lsdException w:name="Table Web 3" w:semiHidden="1" w:unhideWhenUsed="1"/>
-    <w:lsdException w:name="Balloon Text" w:semiHidden="1" w:unhideWhenUsed="1"/>
-    <w:lsdException w:name="Table Grid" w:semiHidden="1" w:uiPriority="39" w:unhideWhenUsed="1"/>
-    <w:lsdException w:name="Table Theme" w:semiHidden="1" w:unhideWhenUsed="1"/>
-    <w:lsdException w:name="Placeholder Text" w:semiHidden="1"/>
-    <w:lsdException w:name="No Spacing" w:uiPriority="1" w:qFormat="1"/>
-    <w:lsdException w:name="Light Shading" w:uiPriority="60"/>
-    <w:lsdException w:name="Light List" w:uiPriority="61"/>
-    <w:lsdException w:name="Light Grid" w:uiPriority="62"/>
-    <w:lsdException w:name="Medium Shading 1" w:uiPriority="63"/>
-    <w:lsdException w:name="Medium Shading 2" w:uiPriority="64"/>
-    <w:lsdException w:name="Medium List 1" w:uiPriority="65"/>
-    <w:lsdException w:name="Medium List 2" w:uiPriority="66"/>
-    <w:lsdException w:name="Medium Grid 1" w:uiPriority="67"/>
-    <w:lsdException w:name="Medium Grid 2" w:uiPriority="68"/>
-    <w:lsdException w:name="Medium Grid 3" w:uiPriority="69"/>
-    <w:lsdException w:name="Dark List" w:uiPriority="70"/>
-    <w:lsdException w:name="Colorful Shading" w:uiPriority="71"/>
-    <w:lsdException w:name="Colorful List" w:uiPriority="72"/>
-    <w:lsdException w:name="Colorful Grid" w:uiPriority="73"/>
-    <w:lsdException w:name="Light Shading Accent 1" w:uiPriority="60"/>
-    <w:lsdException w:name="Light List Accent 1" w:uiPriority="61"/>
-    <w:lsdException w:name="Light Grid Accent 1" w:uiPriority="62"/>
-    <w:lsdException w:name="Medium Shading 1 Accent 1" w:uiPriority="63"/>
-    <w:lsdException w:name="Medium Shading 2 Accent 1" w:uiPriority="64"/>
-    <w:lsdException w:name="Medium List 1 Accent 1" w:uiPriority="65"/>
-    <w:lsdException w:name="Revision" w:semiHidden="1"/>
-    <w:lsdException w:name="List Paragraph" w:uiPriority="34" w:qFormat="1"/>
-    <w:lsdException w:name="Quote" w:uiPriority="29" w:qFormat="1"/>
-    <w:lsdException w:name="Intense Quote" w:uiPriority="30" w:qFormat="1"/>
-    <w:lsdException w:name="Medium List 2 Accent 1" w:uiPriority="66"/>
-    <w:lsdException w:name="Medium Grid 1 Accent 1" w:uiPriority="67"/>
-    <w:lsdException w:name="Medium Grid 2 Accent 1" w:uiPriority="68"/>
-    <w:lsdException w:name="Medium Grid 3 Accent 1" w:uiPriority="69"/>
-    <w:lsdException w:name="Dark List Accent 1" w:uiPriority="70"/>
-    <w:lsdException w:name="Colorful Shading Accent 1" w:uiPriority="71"/>
-    <w:lsdException w:name="Colorful List Accent 1" w:uiPriority="72"/>
-    <w:lsdException w:name="Colorful Grid Accent 1" w:uiPriority="73"/>
-    <w:lsdException w:name="Light Shading Accent 2" w:uiPriority="60"/>
-    <w:lsdException w:name="Light List Accent 2" w:uiPriority="61"/>
-    <w:lsdException w:name="Light Grid Accent 2" w:uiPriority="62"/>
-    <w:lsdException w:name="Medium Shading 1 Accent 2" w:uiPriority="63"/>
-    <w:lsdException w:name="Medium Shading 2 Accent 2" w:uiPriority="64"/>
-    <w:lsdException w:name="Medium List 1 Accent 2" w:uiPriority="65"/>
-    <w:lsdException w:name="Medium List 2 Accent 2" w:uiPriority="66"/>
-    <w:lsdException w:name="Medium Grid 1 Accent 2" w:uiPriority="67"/>
-    <w:lsdException w:name="Medium Grid 2 Accent 2" w:uiPriority="68"/>
-    <w:lsdException w:name="Medium Grid 3 Accent 2" w:uiPriority="69"/>
-    <w:lsdException w:name="Dark List Accent 2" w:uiPriority="70"/>
-    <w:lsdException w:name="Colorful Shading Accent 2" w:uiPriority="71"/>
-    <w:lsdException w:name="Colorful List Accent 2" w:uiPriority="72"/>
-    <w:lsdException w:name="Colorful Grid Accent 2" w:uiPriority="73"/>
-    <w:lsdException w:name="Light Shading Accent 3" w:uiPriority="60"/>
-    <w:lsdException w:name="Light List Accent 3" w:uiPriority="61"/>
-    <w:lsdException w:name="Light Grid Accent 3" w:uiPriority="62"/>
-    <w:lsdException w:name="Medium Shading 1 Accent 3" w:uiPriority="63"/>
-    <w:lsdException w:name="Medium Shading 2 Accent 3" w:uiPriority="64"/>
-    <w:lsdException w:name="Medium List 1 Accent 3" w:uiPriority="65"/>
-    <w:lsdException w:name="Medium List 2 Accent 3" w:uiPriority="66"/>
-    <w:lsdException w:name="Medium Grid 1 Accent 3" w:uiPriority="67"/>
-    <w:lsdException w:name="Medium Grid 2 Accent 3" w:uiPriority="68"/>
-    <w:lsdException w:name="Medium Grid 3 Accent 3" w:uiPriority="69"/>
-    <w:lsdException w:name="Dark List Accent 3" w:uiPriority="70"/>
-    <w:lsdException w:name="Colorful Shading Accent 3" w:uiPriority="71"/>
-    <w:lsdException w:name="Colorful List Accent 3" w:uiPriority="72"/>
-    <w:lsdException w:name="Colorful Grid Accent 3" w:uiPriority="73"/>
-    <w:lsdException w:name="Light Shading Accent 4" w:uiPriority="60"/>
-    <w:lsdException w:name="Light List Accent 4" w:uiPriority="61"/>
-    <w:lsdException w:name="Light Grid Accent 4" w:uiPriority="62"/>
-    <w:lsdException w:name="Medium Shading 1 Accent 4" w:uiPriority="63"/>
-    <w:lsdException w:name="Medium Shading 2 Accent 4" w:uiPriority="64"/>
-    <w:lsdException w:name="Medium List 1 Accent 4" w:uiPriority="65"/>
-    <w:lsdException w:name="Medium List 2 Accent 4" w:uiPriority="66"/>
-    <w:lsdException w:name="Medium Grid 1 Accent 4" w:uiPriority="67"/>
-    <w:lsdException w:name="Medium Grid 2 Accent 4" w:uiPriority="68"/>
-    <w:lsdException w:name="Medium Grid 3 Accent 4" w:uiPriority="69"/>
-    <w:lsdException w:name="Dark List Accent 4" w:uiPriority="70"/>
-    <w:lsdException w:name="Colorful Shading Accent 4" w:uiPriority="71"/>
-    <w:lsdException w:name="Colorful List Accent 4" w:uiPriority="72"/>
-    <w:lsdException w:name="Colorful Grid Accent 4" w:uiPriority="73"/>
-    <w:lsdException w:name="Light Shading Accent 5" w:uiPriority="60"/>
-    <w:lsdException w:name="Light List Accent 5" w:uiPriority="61"/>
-    <w:lsdException w:name="Light Grid Accent 5" w:uiPriority="62"/>
-    <w:lsdException w:name="Medium Shading 1 Accent 5" w:uiPriority="63"/>
-    <w:lsdException w:name="Medium Shading 2 Accent 5" w:uiPriority="64"/>
-    <w:lsdException w:name="Medium List 1 Accent 5" w:uiPriority="65"/>
-    <w:lsdException w:name="Medium List 2 Accent 5" w:uiPriority="66"/>
-    <w:lsdException w:name="Medium Grid 1 Accent 5" w:uiPriority="67"/>
-    <w:lsdException w:name="Medium Grid 2 Accent 5" w:uiPriority="68"/>
-    <w:lsdException w:name="Medium Grid 3 Accent 5" w:uiPriority="69"/>
-    <w:lsdException w:name="Dark List Accent 5" w:uiPriority="70"/>
-    <w:lsdException w:name="Colorful Shading Accent 5" w:uiPriority="71"/>
-    <w:lsdException w:name="Colorful List Accent 5" w:uiPriority="72"/>
-    <w:lsdException w:name="Colorful Grid Accent 5" w:uiPriority="73"/>
-    <w:lsdException w:name="Light Shading Accent 6" w:uiPriority="60"/>
-    <w:lsdException w:name="Light List Accent 6" w:uiPriority="61"/>
-    <w:lsdException w:name="Light Grid Accent 6" w:uiPriority="62"/>
-    <w:lsdException w:name="Medium Shading 1 Accent 6" w:uiPriority="63"/>
-    <w:lsdException w:name="Medium Shading 2 Accent 6" w:uiPriority="64"/>
-    <w:lsdException w:name="Medium List 1 Accent 6" w:uiPriority="65"/>
-    <w:lsdException w:name="Medium List 2 Accent 6" w:uiPriority="66"/>
-    <w:lsdException w:name="Medium Grid 1 Accent 6" w:uiPriority="67"/>
-    <w:lsdException w:name="Medium Grid 2 Accent 6" w:uiPriority="68"/>
-    <w:lsdException w:name="Medium Grid 3 Accent 6" w:uiPriority="69"/>
-    <w:lsdException w:name="Dark List Accent 6" w:uiPriority="70"/>
-    <w:lsdException w:name="Colorful Shading Accent 6" w:uiPriority="71"/>
-    <w:lsdException w:name="Colorful List Accent 6" w:uiPriority="72"/>
-    <w:lsdException w:name="Colorful Grid Accent 6" w:uiPriority="73"/>
-    <w:lsdException w:name="Subtle Emphasis" w:uiPriority="19" w:qFormat="1"/>
-    <w:lsdException w:name="Intense Emphasis" w:uiPriority="21" w:qFormat="1"/>
-    <w:lsdException w:name="Subtle Reference" w:uiPriority="31" w:qFormat="1"/>
-    <w:lsdException w:name="Intense Reference" w:uiPriority="32" w:qFormat="1"/>
-    <w:lsdException w:name="Book Title" w:uiPriority="33" w:qFormat="1"/>
-    <w:lsdException w:name="Bibliography" w:semiHidden="1" w:uiPriority="37" w:unhideWhenUsed="1"/>
-    <w:lsdException w:name="TOC Heading" w:semiHidden="1" w:uiPriority="39" w:unhideWhenUsed="1" w:qFormat="1"/>
-    <w:lsdException w:name="Plain Table 1" w:uiPriority="41"/>
-    <w:lsdException w:name="Plain Table 2" w:uiPriority="42"/>
-    <w:lsdException w:name="Plain Table 3" w:uiPriority="43"/>
-    <w:lsdException w:name="Plain Table 4" w:uiPriority="44"/>
-    <w:lsdException w:name="Plain Table 5" w:uiPriority="45"/>
-    <w:lsdException w:name="Grid Table Light" w:uiPriority="40"/>
-    <w:lsdException w:name="Grid Table 1 Light" w:uiPriority="46"/>
-    <w:lsdException w:name="Grid Table 2" w:uiPriority="47"/>
-    <w:lsdException w:name="Grid Table 3" w:uiPriority="48"/>
-    <w:lsdException w:name="Grid Table 4" w:uiPriority="49"/>
-    <w:lsdException w:name="Grid Table 5 Dark" w:uiPriority="50"/>
-    <w:lsdException w:name="Grid Table 6 Colorful" w:uiPriority="51"/>
-    <w:lsdException w:name="Grid Table 7 Colorful" w:uiPriority="52"/>
-    <w:lsdException w:name="Grid Table 1 Light Accent 1" w:uiPriority="46"/>
-    <w:lsdException w:name="Grid Table 2 Accent 1" w:uiPriority="47"/>
-    <w:lsdException w:name="Grid Table 3 Accent 1" w:uiPriority="48"/>
-    <w:lsdException w:name="Grid Table 4 Accent 1" w:uiPriority="49"/>
-    <w:lsdException w:name="Grid Table 5 Dark Accent 1" w:uiPriority="50"/>
-    <w:lsdException w:name="Grid Table 6 Colorful Accent 1" w:uiPriority="51"/>
-    <w:lsdException w:name="Grid Table 7 Colorful Accent 1" w:uiPriority="52"/>
-    <w:lsdException w:name="Grid Table 1 Light Accent 2" w:uiPriority="46"/>
-    <w:lsdException w:name="Grid Table 2 Accent 2" w:uiPriority="47"/>
-    <w:lsdException w:name="Grid Table 3 Accent 2" w:uiPriority="48"/>
-    <w:lsdException w:name="Grid Table 4 Accent 2" w:uiPriority="49"/>
-    <w:lsdException w:name="Grid Table 5 Dark Accent 2" w:uiPriority="50"/>
-    <w:lsdException w:name="Grid Table 6 Colorful Accent 2" w:uiPriority="51"/>
-    <w:lsdException w:name="Grid Table 7 Colorful Accent 2" w:uiPriority="52"/>
-    <w:lsdException w:name="Grid Table 1 Light Accent 3" w:uiPriority="46"/>
-    <w:lsdException w:name="Grid Table 2 Accent 3" w:uiPriority="47"/>
-    <w:lsdException w:name="Grid Table 3 Accent 3" w:uiPriority="48"/>
-    <w:lsdException w:name="Grid Table 4 Accent 3" w:uiPriority="49"/>
-    <w:lsdException w:name="Grid Table 5 Dark Accent 3" w:uiPriority="50"/>
-    <w:lsdException w:name="Grid Table 6 Colorful Accent 3" w:uiPriority="51"/>
-    <w:lsdException w:name="Grid Table 7 Colorful Accent 3" w:uiPriority="52"/>
-    <w:lsdException w:name="Grid Table 1 Light Accent 4" w:uiPriority="46"/>
-    <w:lsdException w:name="Grid Table 2 Accent 4" w:uiPriority="47"/>
-    <w:lsdException w:name="Grid Table 3 Accent 4" w:uiPriority="48"/>
-    <w:lsdException w:name="Grid Table 4 Accent 4" w:uiPriority="49"/>
-    <w:lsdException w:name="Grid Table 5 Dark Accent 4" w:uiPriority="50"/>
-    <w:lsdException w:name="Grid Table 6 Colorful Accent 4" w:uiPriority="51"/>
-    <w:lsdException w:name="Grid Table 7 Colorful Accent 4" w:uiPriority="52"/>
-    <w:lsdException w:name="Grid Table 1 Light Accent 5" w:uiPriority="46"/>
-    <w:lsdException w:name="Grid Table 2 Accent 5" w:uiPriority="47"/>
-    <w:lsdException w:name="Grid Table 3 Accent 5" w:uiPriority="48"/>
-    <w:lsdException w:name="Grid Table 4 Accent 5" w:uiPriority="49"/>
-    <w:lsdException w:name="Grid Table 5 Dark Accent 5" w:uiPriority="50"/>
-    <w:lsdException w:name="Grid Table 6 Colorful Accent 5" w:uiPriority="51"/>
-    <w:lsdException w:name="Grid Table 7 Colorful Accent 5" w:uiPriority="52"/>
-    <w:lsdException w:name="Grid Table 1 Light Accent 6" w:uiPriority="46"/>
-    <w:lsdException w:name="Grid Table 2 Accent 6" w:uiPriority="47"/>
-    <w:lsdException w:name="Grid Table 3 Accent 6" w:uiPriority="48"/>
-    <w:lsdException w:name="Grid Table 4 Accent 6" w:uiPriority="49"/>
-    <w:lsdException w:name="Grid Table 5 Dark Accent 6" w:uiPriority="50"/>
-    <w:lsdException w:name="Grid Table 6 Colorful Accent 6" w:uiPriority="51"/>
-    <w:lsdException w:name="Grid Table 7 Colorful Accent 6" w:uiPriority="52"/>
-    <w:lsdException w:name="List Table 1 Light" w:uiPriority="46"/>
-    <w:lsdException w:name="List Table 2" w:uiPriority="47"/>
-    <w:lsdException w:name="List Table 3" w:uiPriority="48"/>
-    <w:lsdException w:name="List Table 4" w:uiPriority="49"/>
-    <w:lsdException w:name="List Table 5 Dark" w:uiPriority="50"/>
-    <w:lsdException w:name="List Table 6 Colorful" w:uiPriority="51"/>
-    <w:lsdException w:name="List Table 7 Colorful" w:uiPriority="52"/>
-    <w:lsdException w:name="List Table 1 Light Accent 1" w:uiPriority="46"/>
-    <w:lsdException w:name="List Table 2 Accent 1" w:uiPriority="47"/>
-    <w:lsdException w:name="List Table 3 Accent 1" w:uiPriority="48"/>
-    <w:lsdException w:name="List Table 4 Accent 1" w:uiPriority="49"/>
-    <w:lsdException w:name="List Table 5 Dark Accent 1" w:uiPriority="50"/>
-    <w:lsdException w:name="List Table 6 Colorful Accent 1" w:uiPriority="51"/>
-    <w:lsdException w:name="List Table 7 Colorful Accent 1" w:uiPriority="52"/>
-    <w:lsdException w:name="List Table 1 Light Accent 2" w:uiPriority="46"/>
-    <w:lsdException w:name="List Table 2 Accent 2" w:uiPriority="47"/>
-    <w:lsdException w:name="List Table 3 Accent 2" w:uiPriority="48"/>
-    <w:lsdException w:name="List Table 4 Accent 2" w:uiPriority="49"/>
-    <w:lsdException w:name="List Table 5 Dark Accent 2" w:uiPriority="50"/>
-    <w:lsdException w:name="List Table 6 Colorful Accent 2" w:uiPriority="51"/>
-    <w:lsdException w:name="List Table 7 Colorful Accent 2" w:uiPriority="52"/>
-    <w:lsdException w:name="List Table 1 Light Accent 3" w:uiPriority="46"/>
-    <w:lsdException w:name="List Table 2 Accent 3" w:uiPriority="47"/>
-    <w:lsdException w:name="List Table 3 Accent 3" w:uiPriority="48"/>
-    <w:lsdException w:name="List Table 4 Accent 3" w:uiPriority="49"/>
-    <w:lsdException w:name="List Table 5 Dark Accent 3" w:uiPriority="50"/>
-    <w:lsdException w:name="List Table 6 Colorful Accent 3" w:uiPriority="51"/>
-    <w:lsdException w:name="List Table 7 Colorful Accent 3" w:uiPriority="52"/>
-    <w:lsdException w:name="List Table 1 Light Accent 4" w:uiPriority="46"/>
-    <w:lsdException w:name="List Table 2 Accent 4" w:uiPriority="47"/>
-    <w:lsdException w:name="List Table 3 Accent 4" w:uiPriority="48"/>
-    <w:lsdException w:name="List Table 4 Accent 4" w:uiPriority="49"/>
-    <w:lsdException w:name="List Table 5 Dark Accent 4" w:uiPriority="50"/>
-    <w:lsdException w:name="List Table 6 Colorful Accent 4" w:uiPriority="51"/>
-    <w:lsdException w:name="List Table 7 Colorful Accent 4" w:uiPriority="52"/>
-    <w:lsdException w:name="List Table 1 Light Accent 5" w:uiPriority="46"/>
-    <w:lsdException w:name="List Table 2 Accent 5" w:uiPriority="47"/>
-    <w:lsdException w:name="List Table 3 Accent 5" w:uiPriority="48"/>
-    <w:lsdException w:name="List Table 4 Accent 5" w:uiPriority="49"/>
-    <w:lsdException w:name="List Table 5 Dark Accent 5" w:uiPriority="50"/>
-    <w:lsdException w:name="List Table 6 Colorful Accent 5" w:uiPriority="51"/>
-    <w:lsdException w:name="List Table 7 Colorful Accent 5" w:uiPriority="52"/>
-    <w:lsdException w:name="List Table 1 Light Accent 6" w:uiPriority="46"/>
-    <w:lsdException w:name="List Table 2 Accent 6" w:uiPriority="47"/>
-    <w:lsdException w:name="List Table 3 Accent 6" w:uiPriority="48"/>
-    <w:lsdException w:name="List Table 4 Accent 6" w:uiPriority="49"/>
-    <w:lsdException w:name="List Table 5 Dark Accent 6" w:uiPriority="50"/>
-    <w:lsdException w:name="List Table 6 Colorful Accent 6" w:uiPriority="51"/>
-    <w:lsdException w:name="List Table 7 Colorful Accent 6" w:uiPriority="52"/>
-    <w:lsdException w:name="Mention" w:semiHidden="1" w:unhideWhenUsed="1"/>
-    <w:lsdException w:name="Smart Hyperlink" w:semiHidden="1" w:unhideWhenUsed="1"/>
-    <w:lsdException w:name="Hashtag" w:semiHidden="1" w:unhideWhenUsed="1"/>
-    <w:lsdException w:name="Unresolved Mention" w:semiHidden="1" w:unhideWhenUsed="1"/>
+  <w:latentStyles w:defLockedState="0" w:defUIPriority="99" w:defSemiHidden="1" w:defUnhideWhenUsed="1" w:defQFormat="0" w:count="267">
+    <w:lsdException w:name="Normal" w:semiHidden="0" w:uiPriority="0" w:unhideWhenUsed="0" w:qFormat="1"/>
+    <w:lsdException w:name="heading 1" w:semiHidden="0" w:uiPriority="9" w:unhideWhenUsed="0" w:qFormat="1"/>
+    <w:lsdException w:name="heading 2" w:uiPriority="9" w:qFormat="1"/>
+    <w:lsdException w:name="heading 3" w:uiPriority="9" w:qFormat="1"/>
+    <w:lsdException w:name="heading 4" w:uiPriority="9" w:qFormat="1"/>
+    <w:lsdException w:name="heading 5" w:uiPriority="9" w:qFormat="1"/>
+    <w:lsdException w:name="heading 6" w:uiPriority="9" w:qFormat="1"/>
+    <w:lsdException w:name="heading 7" w:uiPriority="9" w:qFormat="1"/>
+    <w:lsdException w:name="heading 8" w:uiPriority="9" w:qFormat="1"/>
+    <w:lsdException w:name="heading 9" w:uiPriority="9" w:qFormat="1"/>
+    <w:lsdException w:name="toc 1" w:uiPriority="39"/>
+    <w:lsdException w:name="toc 2" w:uiPriority="39"/>
+    <w:lsdException w:name="toc 3" w:uiPriority="39"/>
+    <w:lsdException w:name="toc 4" w:uiPriority="39"/>
+    <w:lsdException w:name="toc 5" w:uiPriority="39"/>
+    <w:lsdException w:name="toc 6" w:uiPriority="39"/>
+    <w:lsdException w:name="toc 7" w:uiPriority="39"/>
+    <w:lsdException w:name="toc 8" w:uiPriority="39"/>
+    <w:lsdException w:name="toc 9" w:uiPriority="39"/>
+    <w:lsdException w:name="caption" w:uiPriority="35" w:qFormat="1"/>
+    <w:lsdException w:name="Title" w:semiHidden="0" w:uiPriority="10" w:unhideWhenUsed="0" w:qFormat="1"/>
+    <w:lsdException w:name="Default Paragraph Font" w:uiPriority="1"/>
+    <w:lsdException w:name="Subtitle" w:semiHidden="0" w:uiPriority="11" w:unhideWhenUsed="0" w:qFormat="1"/>
+    <w:lsdException w:name="Strong" w:semiHidden="0" w:uiPriority="22" w:unhideWhenUsed="0" w:qFormat="1"/>
+    <w:lsdException w:name="Emphasis" w:semiHidden="0" w:uiPriority="20" w:unhideWhenUsed="0" w:qFormat="1"/>
+    <w:lsdException w:name="Table Grid" w:uiPriority="39"/>
+    <w:lsdException w:name="Placeholder Text" w:unhideWhenUsed="0"/>
+    <w:lsdException w:name="No Spacing" w:semiHidden="0" w:uiPriority="1" w:unhideWhenUsed="0" w:qFormat="1"/>
+    <w:lsdException w:name="Light Shading" w:semiHidden="0" w:uiPriority="60" w:unhideWhenUsed="0"/>
+    <w:lsdException w:name="Light List" w:semiHidden="0" w:uiPriority="61" w:unhideWhenUsed="0"/>
+    <w:lsdException w:name="Light Grid" w:semiHidden="0" w:uiPriority="62" w:unhideWhenUsed="0"/>
+    <w:lsdException w:name="Medium Shading 1" w:semiHidden="0" w:uiPriority="63" w:unhideWhenUsed="0"/>
+    <w:lsdException w:name="Medium Shading 2" w:semiHidden="0" w:uiPriority="64" w:unhideWhenUsed="0"/>
+    <w:lsdException w:name="Medium List 1" w:semiHidden="0" w:uiPriority="65" w:unhideWhenUsed="0"/>
+    <w:lsdException w:name="Medium List 2" w:semiHidden="0" w:uiPriority="66" w:unhideWhenUsed="0"/>
+    <w:lsdException w:name="Medium Grid 1" w:semiHidden="0" w:uiPriority="67" w:unhideWhenUsed="0"/>
+    <w:lsdException w:name="Medium Grid 2" w:semiHidden="0" w:uiPriority="68" w:unhideWhenUsed="0"/>
+    <w:lsdException w:name="Medium Grid 3" w:semiHidden="0" w:uiPriority="69" w:unhideWhenUsed="0"/>
+    <w:lsdException w:name="Dark List" w:semiHidden="0" w:uiPriority="70" w:unhideWhenUsed="0"/>
+    <w:lsdException w:name="Colorful Shading" w:semiHidden="0" w:uiPriority="71" w:unhideWhenUsed="0"/>
+    <w:lsdException w:name="Colorful List" w:semiHidden="0" w:uiPriority="72" w:unhideWhenUsed="0"/>
+    <w:lsdException w:name="Colorful Grid" w:semiHidden="0" w:uiPriority="73" w:unhideWhenUsed="0"/>
+    <w:lsdException w:name="Light Shading Accent 1" w:semiHidden="0" w:uiPriority="60" w:unhideWhenUsed="0"/>
+    <w:lsdException w:name="Light List Accent 1" w:semiHidden="0" w:uiPriority="61" w:unhideWhenUsed="0"/>
+    <w:lsdException w:name="Light Grid Accent 1" w:semiHidden="0" w:uiPriority="62" w:unhideWhenUsed="0"/>
+    <w:lsdException w:name="Medium Shading 1 Accent 1" w:semiHidden="0" w:uiPriority="63" w:unhideWhenUsed="0"/>
+    <w:lsdException w:name="Medium Shading 2 Accent 1" w:semiHidden="0" w:uiPriority="64" w:unhideWhenUsed="0"/>
+    <w:lsdException w:name="Medium List 1 Accent 1" w:semiHidden="0" w:uiPriority="65" w:unhideWhenUsed="0"/>
+    <w:lsdException w:name="Revision" w:unhideWhenUsed="0"/>
+    <w:lsdException w:name="List Paragraph" w:semiHidden="0" w:uiPriority="34" w:unhideWhenUsed="0" w:qFormat="1"/>
+    <w:lsdException w:name="Quote" w:semiHidden="0" w:uiPriority="29" w:unhideWhenUsed="0" w:qFormat="1"/>
+    <w:lsdException w:name="Intense Quote" w:semiHidden="0" w:uiPriority="30" w:unhideWhenUsed="0" w:qFormat="1"/>
+    <w:lsdException w:name="Medium List 2 Accent 1" w:semiHidden="0" w:uiPriority="66" w:unhideWhenUsed="0"/>
+    <w:lsdException w:name="Medium Grid 1 Accent 1" w:semiHidden="0" w:uiPriority="67" w:unhideWhenUsed="0"/>
+    <w:lsdException w:name="Medium Grid 2 Accent 1" w:semiHidden="0" w:uiPriority="68" w:unhideWhenUsed="0"/>
+    <w:lsdException w:name="Medium Grid 3 Accent 1" w:semiHidden="0" w:uiPriority="69" w:unhideWhenUsed="0"/>
+    <w:lsdException w:name="Dark List Accent 1" w:semiHidden="0" w:uiPriority="70" w:unhideWhenUsed="0"/>
+    <w:lsdException w:name="Colorful Shading Accent 1" w:semiHidden="0" w:uiPriority="71" w:unhideWhenUsed="0"/>
+    <w:lsdException w:name="Colorful List Accent 1" w:semiHidden="0" w:uiPriority="72" w:unhideWhenUsed="0"/>
+    <w:lsdException w:name="Colorful Grid Accent 1" w:semiHidden="0" w:uiPriority="73" w:unhideWhenUsed="0"/>
+    <w:lsdException w:name="Light Shading Accent 2" w:semiHidden="0" w:uiPriority="60" w:unhideWhenUsed="0"/>
+    <w:lsdException w:name="Light List Accent 2" w:semiHidden="0" w:uiPriority="61" w:unhideWhenUsed="0"/>
+    <w:lsdException w:name="Light Grid Accent 2" w:semiHidden="0" w:uiPriority="62" w:unhideWhenUsed="0"/>
+    <w:lsdException w:name="Medium Shading 1 Accent 2" w:semiHidden="0" w:uiPriority="63" w:unhideWhenUsed="0"/>
+    <w:lsdException w:name="Medium Shading 2 Accent 2" w:semiHidden="0" w:uiPriority="64" w:unhideWhenUsed="0"/>
+    <w:lsdException w:name="Medium List 1 Accent 2" w:semiHidden="0" w:uiPriority="65" w:unhideWhenUsed="0"/>
+    <w:lsdException w:name="Medium List 2 Accent 2" w:semiHidden="0" w:uiPriority="66" w:unhideWhenUsed="0"/>
+    <w:lsdException w:name="Medium Grid 1 Accent 2" w:semiHidden="0" w:uiPriority="67" w:unhideWhenUsed="0"/>
+    <w:lsdException w:name="Medium Grid 2 Accent 2" w:semiHidden="0" w:uiPriority="68" w:unhideWhenUsed="0"/>
+    <w:lsdException w:name="Medium Grid 3 Accent 2" w:semiHidden="0" w:uiPriority="69" w:unhideWhenUsed="0"/>
+    <w:lsdException w:name="Dark List Accent 2" w:semiHidden="0" w:uiPriority="70" w:unhideWhenUsed="0"/>
+    <w:lsdException w:name="Colorful Shading Accent 2" w:semiHidden="0" w:uiPriority="71" w:unhideWhenUsed="0"/>
+    <w:lsdException w:name="Colorful List Accent 2" w:semiHidden="0" w:uiPriority="72" w:unhideWhenUsed="0"/>
+    <w:lsdException w:name="Colorful Grid Accent 2" w:semiHidden="0" w:uiPriority="73" w:unhideWhenUsed="0"/>
+    <w:lsdException w:name="Light Shading Accent 3" w:semiHidden="0" w:uiPriority="60" w:unhideWhenUsed="0"/>
+    <w:lsdException w:name="Light List Accent 3" w:semiHidden="0" w:uiPriority="61" w:unhideWhenUsed="0"/>
+    <w:lsdException w:name="Light Grid Accent 3" w:semiHidden="0" w:uiPriority="62" w:unhideWhenUsed="0"/>
+    <w:lsdException w:name="Medium Shading 1 Accent 3" w:semiHidden="0" w:uiPriority="63" w:unhideWhenUsed="0"/>
+    <w:lsdException w:name="Medium Shading 2 Accent 3" w:semiHidden="0" w:uiPriority="64" w:unhideWhenUsed="0"/>
+    <w:lsdException w:name="Medium List 1 Accent 3" w:semiHidden="0" w:uiPriority="65" w:unhideWhenUsed="0"/>
+    <w:lsdException w:name="Medium List 2 Accent 3" w:semiHidden="0" w:uiPriority="66" w:unhideWhenUsed="0"/>
+    <w:lsdException w:name="Medium Grid 1 Accent 3" w:semiHidden="0" w:uiPriority="67" w:unhideWhenUsed="0"/>
+    <w:lsdException w:name="Medium Grid 2 Accent 3" w:semiHidden="0" w:uiPriority="68" w:unhideWhenUsed="0"/>
+    <w:lsdException w:name="Medium Grid 3 Accent 3" w:semiHidden="0" w:uiPriority="69" w:unhideWhenUsed="0"/>
+    <w:lsdException w:name="Dark List Accent 3" w:semiHidden="0" w:uiPriority="70" w:unhideWhenUsed="0"/>
+    <w:lsdException w:name="Colorful Shading Accent 3" w:semiHidden="0" w:uiPriority="71" w:unhideWhenUsed="0"/>
+    <w:lsdException w:name="Colorful List Accent 3" w:semiHidden="0" w:uiPriority="72" w:unhideWhenUsed="0"/>
+    <w:lsdException w:name="Colorful Grid Accent 3" w:semiHidden="0" w:uiPriority="73" w:unhideWhenUsed="0"/>
+    <w:lsdException w:name="Light Shading Accent 4" w:semiHidden="0" w:uiPriority="60" w:unhideWhenUsed="0"/>
+    <w:lsdException w:name="Light List Accent 4" w:semiHidden="0" w:uiPriority="61" w:unhideWhenUsed="0"/>
+    <w:lsdException w:name="Light Grid Accent 4" w:semiHidden="0" w:uiPriority="62" w:unhideWhenUsed="0"/>
+    <w:lsdException w:name="Medium Shading 1 Accent 4" w:semiHidden="0" w:uiPriority="63" w:unhideWhenUsed="0"/>
+    <w:lsdException w:name="Medium Shading 2 Accent 4" w:semiHidden="0" w:uiPriority="64" w:unhideWhenUsed="0"/>
+    <w:lsdException w:name="Medium List 1 Accent 4" w:semiHidden="0" w:uiPriority="65" w:unhideWhenUsed="0"/>
+    <w:lsdException w:name="Medium List 2 Accent 4" w:semiHidden="0" w:uiPriority="66" w:unhideWhenUsed="0"/>
+    <w:lsdException w:name="Medium Grid 1 Accent 4" w:semiHidden="0" w:uiPriority="67" w:unhideWhenUsed="0"/>
+    <w:lsdException w:name="Medium Grid 2 Accent 4" w:semiHidden="0" w:uiPriority="68" w:unhideWhenUsed="0"/>
+    <w:lsdException w:name="Medium Grid 3 Accent 4" w:semiHidden="0" w:uiPriority="69" w:unhideWhenUsed="0"/>
+    <w:lsdException w:name="Dark List Accent 4" w:semiHidden="0" w:uiPriority="70" w:unhideWhenUsed="0"/>
+    <w:lsdException w:name="Colorful Shading Accent 4" w:semiHidden="0" w:uiPriority="71" w:unhideWhenUsed="0"/>
+    <w:lsdException w:name="Colorful List Accent 4" w:semiHidden="0" w:uiPriority="72" w:unhideWhenUsed="0"/>
+    <w:lsdException w:name="Colorful Grid Accent 4" w:semiHidden="0" w:uiPriority="73" w:unhideWhenUsed="0"/>
+    <w:lsdException w:name="Light Shading Accent 5" w:semiHidden="0" w:uiPriority="60" w:unhideWhenUsed="0"/>
+    <w:lsdException w:name="Light List Accent 5" w:semiHidden="0" w:uiPriority="61" w:unhideWhenUsed="0"/>
+    <w:lsdException w:name="Light Grid Accent 5" w:semiHidden="0" w:uiPriority="62" w:unhideWhenUsed="0"/>
+    <w:lsdException w:name="Medium Shading 1 Accent 5" w:semiHidden="0" w:uiPriority="63" w:unhideWhenUsed="0"/>
+    <w:lsdException w:name="Medium Shading 2 Accent 5" w:semiHidden="0" w:uiPriority="64" w:unhideWhenUsed="0"/>
+    <w:lsdException w:name="Medium List 1 Accent 5" w:semiHidden="0" w:uiPriority="65" w:unhideWhenUsed="0"/>
+    <w:lsdException w:name="Medium List 2 Accent 5" w:semiHidden="0" w:uiPriority="66" w:unhideWhenUsed="0"/>
+    <w:lsdException w:name="Medium Grid 1 Accent 5" w:semiHidden="0" w:uiPriority="67" w:unhideWhenUsed="0"/>
+    <w:lsdException w:name="Medium Grid 2 Accent 5" w:semiHidden="0" w:uiPriority="68" w:unhideWhenUsed="0"/>
+    <w:lsdException w:name="Medium Grid 3 Accent 5" w:semiHidden="0" w:uiPriority="69" w:unhideWhenUsed="0"/>
+    <w:lsdException w:name="Dark List Accent 5" w:semiHidden="0" w:uiPriority="70" w:unhideWhenUsed="0"/>
+    <w:lsdException w:name="Colorful Shading Accent 5" w:semiHidden="0" w:uiPriority="71" w:unhideWhenUsed="0"/>
+    <w:lsdException w:name="Colorful List Accent 5" w:semiHidden="0" w:uiPriority="72" w:unhideWhenUsed="0"/>
+    <w:lsdException w:name="Colorful Grid Accent 5" w:semiHidden="0" w:uiPriority="73" w:unhideWhenUsed="0"/>
+    <w:lsdException w:name="Light Shading Accent 6" w:semiHidden="0" w:uiPriority="60" w:unhideWhenUsed="0"/>
+    <w:lsdException w:name="Light List Accent 6" w:semiHidden="0" w:uiPriority="61" w:unhideWhenUsed="0"/>
+    <w:lsdException w:name="Light Grid Accent 6" w:semiHidden="0" w:uiPriority="62" w:unhideWhenUsed="0"/>
+    <w:lsdException w:name="Medium Shading 1 Accent 6" w:semiHidden="0" w:uiPriority="63" w:unhideWhenUsed="0"/>
+    <w:lsdException w:name="Medium Shading 2 Accent 6" w:semiHidden="0" w:uiPriority="64" w:unhideWhenUsed="0"/>
+    <w:lsdException w:name="Medium List 1 Accent 6" w:semiHidden="0" w:uiPriority="65" w:unhideWhenUsed="0"/>
+    <w:lsdException w:name="Medium List 2 Accent 6" w:semiHidden="0" w:uiPriority="66" w:unhideWhenUsed="0"/>
+    <w:lsdException w:name="Medium Grid 1 Accent 6" w:semiHidden="0" w:uiPriority="67" w:unhideWhenUsed="0"/>
+    <w:lsdException w:name="Medium Grid 2 Accent 6" w:semiHidden="0" w:uiPriority="68" w:unhideWhenUsed="0"/>
+    <w:lsdException w:name="Medium Grid 3 Accent 6" w:semiHidden="0" w:uiPriority="69" w:unhideWhenUsed="0"/>
+    <w:lsdException w:name="Dark List Accent 6" w:semiHidden="0" w:uiPriority="70" w:unhideWhenUsed="0"/>
+    <w:lsdException w:name="Colorful Shading Accent 6" w:semiHidden="0" w:uiPriority="71" w:unhideWhenUsed="0"/>
+    <w:lsdException w:name="Colorful List Accent 6" w:semiHidden="0" w:uiPriority="72" w:unhideWhenUsed="0"/>
+    <w:lsdException w:name="Colorful Grid Accent 6" w:semiHidden="0" w:uiPriority="73" w:unhideWhenUsed="0"/>
+    <w:lsdException w:name="Subtle Emphasis" w:semiHidden="0" w:uiPriority="19" w:unhideWhenUsed="0" w:qFormat="1"/>
+    <w:lsdException w:name="Intense Emphasis" w:semiHidden="0" w:uiPriority="21" w:unhideWhenUsed="0" w:qFormat="1"/>
+    <w:lsdException w:name="Subtle Reference" w:semiHidden="0" w:uiPriority="31" w:unhideWhenUsed="0" w:qFormat="1"/>
+    <w:lsdException w:name="Intense Reference" w:semiHidden="0" w:uiPriority="32" w:unhideWhenUsed="0" w:qFormat="1"/>
+    <w:lsdException w:name="Book Title" w:semiHidden="0" w:uiPriority="33" w:unhideWhenUsed="0" w:qFormat="1"/>
+    <w:lsdException w:name="Bibliography" w:uiPriority="37"/>
+    <w:lsdException w:name="TOC Heading" w:uiPriority="39" w:qFormat="1"/>
+  </w:latentStyles>
+  <w:style w:type="paragraph" w:default="1" w:styleId="Normal">
+    <w:name w:val="Normal"/>
+    <w:qFormat/>
+  </w:style>
+  <w:style w:type="character" w:default="1" w:styleId="DefaultParagraphFont">
+    <w:name w:val="Default Paragraph Font"/>
+    <w:uiPriority w:val="1"/>
+    <w:semiHidden/>
+    <w:unhideWhenUsed/>
+  </w:style>
+  <w:style w:type="table" w:default="1" w:styleId="TableNormal">
+    <w:name w:val="Normal Table"/>
+    <w:uiPriority w:val="99"/>
+    <w:semiHidden/>
+    <w:unhideWhenUsed/>
+    <w:tblPr>
+      <w:tblInd w:w="0" w:type="dxa"/>
+      <w:tblCellMar>
+        <w:top w:w="0" w:type="dxa"/>
+        <w:left w:w="108" w:type="dxa"/>
+        <w:bottom w:w="0" w:type="dxa"/>
+        <w:right w:w="108" w:type="dxa"/>
+      </w:tblCellMar>
+    </w:tblPr>
+  </w:style>
+  <w:style w:type="numbering" w:default="1" w:styleId="NoList">
+    <w:name w:val="No List"/>
+    <w:uiPriority w:val="99"/>
+    <w:semiHidden/>
+    <w:unhideWhenUsed/>
+  </w:style>
+  <w:style w:type="paragraph" w:styleId="ListParagraph">
+    <w:name w:val="List Paragraph"/>
+    <w:basedOn w:val="Normal"/>
+    <w:uiPriority w:val="34"/>
+    <w:qFormat/>
+    <w:rsid w:val="00B631D8"/>
+    <w:pPr>
+      <w:ind w:left="720"/>
+      <w:contextualSpacing/>
+    </w:pPr>
+  </w:style>
+  <w:style w:type="paragraph" w:styleId="BalloonText">
+    <w:name w:val="Balloon Text"/>
+    <w:basedOn w:val="Normal"/>
+    <w:link w:val="BalloonTextChar"/>
+    <w:uiPriority w:val="99"/>
+    <w:semiHidden/>
+    <w:unhideWhenUsed/>
+    <w:rsid w:val="0097145D"/>
+    <w:pPr>
+      <w:spacing w:after="0" w:line="240" w:lineRule="auto"/>
+    </w:pPr>
+    <w:rPr>
+      <w:rFonts w:ascii="Tahoma" w:hAnsi="Tahoma" w:cs="Tahoma"/>
+      <w:sz w:val="16"/>
+      <w:szCs w:val="16"/>
+    </w:rPr>
+  </w:style>
+  <w:style w:type="character" w:customStyle="1" w:styleId="BalloonTextChar">
+    <w:name w:val="Balloon Text Char"/>
+    <w:basedOn w:val="DefaultParagraphFont"/>
+    <w:link w:val="BalloonText"/>
+    <w:uiPriority w:val="99"/>
+    <w:semiHidden/>
+    <w:rsid w:val="0097145D"/>
+    <w:rPr>
+      <w:rFonts w:ascii="Tahoma" w:hAnsi="Tahoma" w:cs="Tahoma"/>
+      <w:sz w:val="16"/>
+      <w:szCs w:val="16"/>
+    </w:rPr>
+  </w:style>
+  <w:style w:type="character" w:styleId="Hyperlink">
+    <w:name w:val="Hyperlink"/>
+    <w:basedOn w:val="DefaultParagraphFont"/>
+    <w:uiPriority w:val="99"/>
+    <w:unhideWhenUsed/>
+    <w:rsid w:val="00F32D47"/>
+    <w:rPr>
+      <w:color w:val="0563C1" w:themeColor="hyperlink"/>
+      <w:u w:val="single"/>
+    </w:rPr>
+  </w:style>
+</w:styles>
+</file>
+
+<file path=word/stylesWithEffects.xml><?xml version="1.0" encoding="utf-8"?>
+<w:styles xmlns:wpc="http://schemas.microsoft.com/office/word/2010/wordprocessingCanvas" xmlns:mc="http://schemas.openxmlformats.org/markup-compatibility/2006" xmlns:o="urn:schemas-microsoft-com:office:office" xmlns:r="http://schemas.openxmlformats.org/officeDocument/2006/relationships" xmlns:m="http://schemas.openxmlformats.org/officeDocument/2006/math" xmlns:v="urn:schemas-microsoft-com:vml" xmlns:wp14="http://schemas.microsoft.com/office/word/2010/wordprocessingDrawing" xmlns:wp="http://schemas.openxmlformats.org/drawingml/2006/wordprocessingDrawing" xmlns:w10="urn:schemas-microsoft-com:office:word" xmlns:w="http://schemas.openxmlformats.org/wordprocessingml/2006/main" xmlns:w14="http://schemas.microsoft.com/office/word/2010/wordml" xmlns:wpg="http://schemas.microsoft.com/office/word/2010/wordprocessingGroup" xmlns:wpi="http://schemas.microsoft.com/office/word/2010/wordprocessingInk" xmlns:wne="http://schemas.microsoft.com/office/word/2006/wordml" xmlns:wps="http://schemas.microsoft.com/office/word/2010/wordprocessingShape" mc:Ignorable="w14 wp14">
+  <w:docDefaults>
+    <w:rPrDefault>
+      <w:rPr>
+        <w:rFonts w:asciiTheme="minorHAnsi" w:eastAsiaTheme="minorHAnsi" w:hAnsiTheme="minorHAnsi" w:cstheme="minorBidi"/>
+        <w:sz w:val="22"/>
+        <w:szCs w:val="22"/>
+        <w:lang w:val="en-US" w:eastAsia="en-US" w:bidi="ar-SA"/>
+      </w:rPr>
+    </w:rPrDefault>
+    <w:pPrDefault>
+      <w:pPr>
+        <w:spacing w:after="160" w:line="259" w:lineRule="auto"/>
+      </w:pPr>
+    </w:pPrDefault>
+  </w:docDefaults>
+  <w:latentStyles w:defLockedState="0" w:defUIPriority="99" w:defSemiHidden="1" w:defUnhideWhenUsed="1" w:defQFormat="0" w:count="267">
+    <w:lsdException w:name="Normal" w:semiHidden="0" w:uiPriority="0" w:unhideWhenUsed="0" w:qFormat="1"/>
+    <w:lsdException w:name="heading 1" w:semiHidden="0" w:uiPriority="9" w:unhideWhenUsed="0" w:qFormat="1"/>
+    <w:lsdException w:name="heading 2" w:uiPriority="9" w:qFormat="1"/>
+    <w:lsdException w:name="heading 3" w:uiPriority="9" w:qFormat="1"/>
+    <w:lsdException w:name="heading 4" w:uiPriority="9" w:qFormat="1"/>
+    <w:lsdException w:name="heading 5" w:uiPriority="9" w:qFormat="1"/>
+    <w:lsdException w:name="heading 6" w:uiPriority="9" w:qFormat="1"/>
+    <w:lsdException w:name="heading 7" w:uiPriority="9" w:qFormat="1"/>
+    <w:lsdException w:name="heading 8" w:uiPriority="9" w:qFormat="1"/>
+    <w:lsdException w:name="heading 9" w:uiPriority="9" w:qFormat="1"/>
+    <w:lsdException w:name="toc 1" w:uiPriority="39"/>
+    <w:lsdException w:name="toc 2" w:uiPriority="39"/>
+    <w:lsdException w:name="toc 3" w:uiPriority="39"/>
+    <w:lsdException w:name="toc 4" w:uiPriority="39"/>
+    <w:lsdException w:name="toc 5" w:uiPriority="39"/>
+    <w:lsdException w:name="toc 6" w:uiPriority="39"/>
+    <w:lsdException w:name="toc 7" w:uiPriority="39"/>
+    <w:lsdException w:name="toc 8" w:uiPriority="39"/>
+    <w:lsdException w:name="toc 9" w:uiPriority="39"/>
+    <w:lsdException w:name="caption" w:uiPriority="35" w:qFormat="1"/>
+    <w:lsdException w:name="Title" w:semiHidden="0" w:uiPriority="10" w:unhideWhenUsed="0" w:qFormat="1"/>
+    <w:lsdException w:name="Default Paragraph Font" w:uiPriority="1"/>
+    <w:lsdException w:name="Subtitle" w:semiHidden="0" w:uiPriority="11" w:unhideWhenUsed="0" w:qFormat="1"/>
+    <w:lsdException w:name="Strong" w:semiHidden="0" w:uiPriority="22" w:unhideWhenUsed="0" w:qFormat="1"/>
+    <w:lsdException w:name="Emphasis" w:semiHidden="0" w:uiPriority="20" w:unhideWhenUsed="0" w:qFormat="1"/>
+    <w:lsdException w:name="Table Grid" w:uiPriority="39"/>
+    <w:lsdException w:name="Placeholder Text" w:unhideWhenUsed="0"/>
+    <w:lsdException w:name="No Spacing" w:semiHidden="0" w:uiPriority="1" w:unhideWhenUsed="0" w:qFormat="1"/>
+    <w:lsdException w:name="Light Shading" w:semiHidden="0" w:uiPriority="60" w:unhideWhenUsed="0"/>
+    <w:lsdException w:name="Light List" w:semiHidden="0" w:uiPriority="61" w:unhideWhenUsed="0"/>
+    <w:lsdException w:name="Light Grid" w:semiHidden="0" w:uiPriority="62" w:unhideWhenUsed="0"/>
+    <w:lsdException w:name="Medium Shading 1" w:semiHidden="0" w:uiPriority="63" w:unhideWhenUsed="0"/>
+    <w:lsdException w:name="Medium Shading 2" w:semiHidden="0" w:uiPriority="64" w:unhideWhenUsed="0"/>
+    <w:lsdException w:name="Medium List 1" w:semiHidden="0" w:uiPriority="65" w:unhideWhenUsed="0"/>
+    <w:lsdException w:name="Medium List 2" w:semiHidden="0" w:uiPriority="66" w:unhideWhenUsed="0"/>
+    <w:lsdException w:name="Medium Grid 1" w:semiHidden="0" w:uiPriority="67" w:unhideWhenUsed="0"/>
+    <w:lsdException w:name="Medium Grid 2" w:semiHidden="0" w:uiPriority="68" w:unhideWhenUsed="0"/>
+    <w:lsdException w:name="Medium Grid 3" w:semiHidden="0" w:uiPriority="69" w:unhideWhenUsed="0"/>
+    <w:lsdException w:name="Dark List" w:semiHidden="0" w:uiPriority="70" w:unhideWhenUsed="0"/>
+    <w:lsdException w:name="Colorful Shading" w:semiHidden="0" w:uiPriority="71" w:unhideWhenUsed="0"/>
+    <w:lsdException w:name="Colorful List" w:semiHidden="0" w:uiPriority="72" w:unhideWhenUsed="0"/>
+    <w:lsdException w:name="Colorful Grid" w:semiHidden="0" w:uiPriority="73" w:unhideWhenUsed="0"/>
+    <w:lsdException w:name="Light Shading Accent 1" w:semiHidden="0" w:uiPriority="60" w:unhideWhenUsed="0"/>
+    <w:lsdException w:name="Light List Accent 1" w:semiHidden="0" w:uiPriority="61" w:unhideWhenUsed="0"/>
+    <w:lsdException w:name="Light Grid Accent 1" w:semiHidden="0" w:uiPriority="62" w:unhideWhenUsed="0"/>
+    <w:lsdException w:name="Medium Shading 1 Accent 1" w:semiHidden="0" w:uiPriority="63" w:unhideWhenUsed="0"/>
+    <w:lsdException w:name="Medium Shading 2 Accent 1" w:semiHidden="0" w:uiPriority="64" w:unhideWhenUsed="0"/>
+    <w:lsdException w:name="Medium List 1 Accent 1" w:semiHidden="0" w:uiPriority="65" w:unhideWhenUsed="0"/>
+    <w:lsdException w:name="Revision" w:unhideWhenUsed="0"/>
+    <w:lsdException w:name="List Paragraph" w:semiHidden="0" w:uiPriority="34" w:unhideWhenUsed="0" w:qFormat="1"/>
+    <w:lsdException w:name="Quote" w:semiHidden="0" w:uiPriority="29" w:unhideWhenUsed="0" w:qFormat="1"/>
+    <w:lsdException w:name="Intense Quote" w:semiHidden="0" w:uiPriority="30" w:unhideWhenUsed="0" w:qFormat="1"/>
+    <w:lsdException w:name="Medium List 2 Accent 1" w:semiHidden="0" w:uiPriority="66" w:unhideWhenUsed="0"/>
+    <w:lsdException w:name="Medium Grid 1 Accent 1" w:semiHidden="0" w:uiPriority="67" w:unhideWhenUsed="0"/>
+    <w:lsdException w:name="Medium Grid 2 Accent 1" w:semiHidden="0" w:uiPriority="68" w:unhideWhenUsed="0"/>
+    <w:lsdException w:name="Medium Grid 3 Accent 1" w:semiHidden="0" w:uiPriority="69" w:unhideWhenUsed="0"/>
+    <w:lsdException w:name="Dark List Accent 1" w:semiHidden="0" w:uiPriority="70" w:unhideWhenUsed="0"/>
+    <w:lsdException w:name="Colorful Shading Accent 1" w:semiHidden="0" w:uiPriority="71" w:unhideWhenUsed="0"/>
+    <w:lsdException w:name="Colorful List Accent 1" w:semiHidden="0" w:uiPriority="72" w:unhideWhenUsed="0"/>
+    <w:lsdException w:name="Colorful Grid Accent 1" w:semiHidden="0" w:uiPriority="73" w:unhideWhenUsed="0"/>
+    <w:lsdException w:name="Light Shading Accent 2" w:semiHidden="0" w:uiPriority="60" w:unhideWhenUsed="0"/>
+    <w:lsdException w:name="Light List Accent 2" w:semiHidden="0" w:uiPriority="61" w:unhideWhenUsed="0"/>
+    <w:lsdException w:name="Light Grid Accent 2" w:semiHidden="0" w:uiPriority="62" w:unhideWhenUsed="0"/>
+    <w:lsdException w:name="Medium Shading 1 Accent 2" w:semiHidden="0" w:uiPriority="63" w:unhideWhenUsed="0"/>
+    <w:lsdException w:name="Medium Shading 2 Accent 2" w:semiHidden="0" w:uiPriority="64" w:unhideWhenUsed="0"/>
+    <w:lsdException w:name="Medium List 1 Accent 2" w:semiHidden="0" w:uiPriority="65" w:unhideWhenUsed="0"/>
+    <w:lsdException w:name="Medium List 2 Accent 2" w:semiHidden="0" w:uiPriority="66" w:unhideWhenUsed="0"/>
+    <w:lsdException w:name="Medium Grid 1 Accent 2" w:semiHidden="0" w:uiPriority="67" w:unhideWhenUsed="0"/>
+    <w:lsdException w:name="Medium Grid 2 Accent 2" w:semiHidden="0" w:uiPriority="68" w:unhideWhenUsed="0"/>
+    <w:lsdException w:name="Medium Grid 3 Accent 2" w:semiHidden="0" w:uiPriority="69" w:unhideWhenUsed="0"/>
+    <w:lsdException w:name="Dark List Accent 2" w:semiHidden="0" w:uiPriority="70" w:unhideWhenUsed="0"/>
+    <w:lsdException w:name="Colorful Shading Accent 2" w:semiHidden="0" w:uiPriority="71" w:unhideWhenUsed="0"/>
+    <w:lsdException w:name="Colorful List Accent 2" w:semiHidden="0" w:uiPriority="72" w:unhideWhenUsed="0"/>
+    <w:lsdException w:name="Colorful Grid Accent 2" w:semiHidden="0" w:uiPriority="73" w:unhideWhenUsed="0"/>
+    <w:lsdException w:name="Light Shading Accent 3" w:semiHidden="0" w:uiPriority="60" w:unhideWhenUsed="0"/>
+    <w:lsdException w:name="Light List Accent 3" w:semiHidden="0" w:uiPriority="61" w:unhideWhenUsed="0"/>
+    <w:lsdException w:name="Light Grid Accent 3" w:semiHidden="0" w:uiPriority="62" w:unhideWhenUsed="0"/>
+    <w:lsdException w:name="Medium Shading 1 Accent 3" w:semiHidden="0" w:uiPriority="63" w:unhideWhenUsed="0"/>
+    <w:lsdException w:name="Medium Shading 2 Accent 3" w:semiHidden="0" w:uiPriority="64" w:unhideWhenUsed="0"/>
+    <w:lsdException w:name="Medium List 1 Accent 3" w:semiHidden="0" w:uiPriority="65" w:unhideWhenUsed="0"/>
+    <w:lsdException w:name="Medium List 2 Accent 3" w:semiHidden="0" w:uiPriority="66" w:unhideWhenUsed="0"/>
+    <w:lsdException w:name="Medium Grid 1 Accent 3" w:semiHidden="0" w:uiPriority="67" w:unhideWhenUsed="0"/>
+    <w:lsdException w:name="Medium Grid 2 Accent 3" w:semiHidden="0" w:uiPriority="68" w:unhideWhenUsed="0"/>
+    <w:lsdException w:name="Medium Grid 3 Accent 3" w:semiHidden="0" w:uiPriority="69" w:unhideWhenUsed="0"/>
+    <w:lsdException w:name="Dark List Accent 3" w:semiHidden="0" w:uiPriority="70" w:unhideWhenUsed="0"/>
+    <w:lsdException w:name="Colorful Shading Accent 3" w:semiHidden="0" w:uiPriority="71" w:unhideWhenUsed="0"/>
+    <w:lsdException w:name="Colorful List Accent 3" w:semiHidden="0" w:uiPriority="72" w:unhideWhenUsed="0"/>
+    <w:lsdException w:name="Colorful Grid Accent 3" w:semiHidden="0" w:uiPriority="73" w:unhideWhenUsed="0"/>
+    <w:lsdException w:name="Light Shading Accent 4" w:semiHidden="0" w:uiPriority="60" w:unhideWhenUsed="0"/>
+    <w:lsdException w:name="Light List Accent 4" w:semiHidden="0" w:uiPriority="61" w:unhideWhenUsed="0"/>
+    <w:lsdException w:name="Light Grid Accent 4" w:semiHidden="0" w:uiPriority="62" w:unhideWhenUsed="0"/>
+    <w:lsdException w:name="Medium Shading 1 Accent 4" w:semiHidden="0" w:uiPriority="63" w:unhideWhenUsed="0"/>
+    <w:lsdException w:name="Medium Shading 2 Accent 4" w:semiHidden="0" w:uiPriority="64" w:unhideWhenUsed="0"/>
+    <w:lsdException w:name="Medium List 1 Accent 4" w:semiHidden="0" w:uiPriority="65" w:unhideWhenUsed="0"/>
+    <w:lsdException w:name="Medium List 2 Accent 4" w:semiHidden="0" w:uiPriority="66" w:unhideWhenUsed="0"/>
+    <w:lsdException w:name="Medium Grid 1 Accent 4" w:semiHidden="0" w:uiPriority="67" w:unhideWhenUsed="0"/>
+    <w:lsdException w:name="Medium Grid 2 Accent 4" w:semiHidden="0" w:uiPriority="68" w:unhideWhenUsed="0"/>
+    <w:lsdException w:name="Medium Grid 3 Accent 4" w:semiHidden="0" w:uiPriority="69" w:unhideWhenUsed="0"/>
+    <w:lsdException w:name="Dark List Accent 4" w:semiHidden="0" w:uiPriority="70" w:unhideWhenUsed="0"/>
+    <w:lsdException w:name="Colorful Shading Accent 4" w:semiHidden="0" w:uiPriority="71" w:unhideWhenUsed="0"/>
+    <w:lsdException w:name="Colorful List Accent 4" w:semiHidden="0" w:uiPriority="72" w:unhideWhenUsed="0"/>
+    <w:lsdException w:name="Colorful Grid Accent 4" w:semiHidden="0" w:uiPriority="73" w:unhideWhenUsed="0"/>
+    <w:lsdException w:name="Light Shading Accent 5" w:semiHidden="0" w:uiPriority="60" w:unhideWhenUsed="0"/>
+    <w:lsdException w:name="Light List Accent 5" w:semiHidden="0" w:uiPriority="61" w:unhideWhenUsed="0"/>
+    <w:lsdException w:name="Light Grid Accent 5" w:semiHidden="0" w:uiPriority="62" w:unhideWhenUsed="0"/>
+    <w:lsdException w:name="Medium Shading 1 Accent 5" w:semiHidden="0" w:uiPriority="63" w:unhideWhenUsed="0"/>
+    <w:lsdException w:name="Medium Shading 2 Accent 5" w:semiHidden="0" w:uiPriority="64" w:unhideWhenUsed="0"/>
+    <w:lsdException w:name="Medium List 1 Accent 5" w:semiHidden="0" w:uiPriority="65" w:unhideWhenUsed="0"/>
+    <w:lsdException w:name="Medium List 2 Accent 5" w:semiHidden="0" w:uiPriority="66" w:unhideWhenUsed="0"/>
+    <w:lsdException w:name="Medium Grid 1 Accent 5" w:semiHidden="0" w:uiPriority="67" w:unhideWhenUsed="0"/>
+    <w:lsdException w:name="Medium Grid 2 Accent 5" w:semiHidden="0" w:uiPriority="68" w:unhideWhenUsed="0"/>
+    <w:lsdException w:name="Medium Grid 3 Accent 5" w:semiHidden="0" w:uiPriority="69" w:unhideWhenUsed="0"/>
+    <w:lsdException w:name="Dark List Accent 5" w:semiHidden="0" w:uiPriority="70" w:unhideWhenUsed="0"/>
+    <w:lsdException w:name="Colorful Shading Accent 5" w:semiHidden="0" w:uiPriority="71" w:unhideWhenUsed="0"/>
+    <w:lsdException w:name="Colorful List Accent 5" w:semiHidden="0" w:uiPriority="72" w:unhideWhenUsed="0"/>
+    <w:lsdException w:name="Colorful Grid Accent 5" w:semiHidden="0" w:uiPriority="73" w:unhideWhenUsed="0"/>
+    <w:lsdException w:name="Light Shading Accent 6" w:semiHidden="0" w:uiPriority="60" w:unhideWhenUsed="0"/>
+    <w:lsdException w:name="Light List Accent 6" w:semiHidden="0" w:uiPriority="61" w:unhideWhenUsed="0"/>
+    <w:lsdException w:name="Light Grid Accent 6" w:semiHidden="0" w:uiPriority="62" w:unhideWhenUsed="0"/>
+    <w:lsdException w:name="Medium Shading 1 Accent 6" w:semiHidden="0" w:uiPriority="63" w:unhideWhenUsed="0"/>
+    <w:lsdException w:name="Medium Shading 2 Accent 6" w:semiHidden="0" w:uiPriority="64" w:unhideWhenUsed="0"/>
+    <w:lsdException w:name="Medium List 1 Accent 6" w:semiHidden="0" w:uiPriority="65" w:unhideWhenUsed="0"/>
+    <w:lsdException w:name="Medium List 2 Accent 6" w:semiHidden="0" w:uiPriority="66" w:unhideWhenUsed="0"/>
+    <w:lsdException w:name="Medium Grid 1 Accent 6" w:semiHidden="0" w:uiPriority="67" w:unhideWhenUsed="0"/>
+    <w:lsdException w:name="Medium Grid 2 Accent 6" w:semiHidden="0" w:uiPriority="68" w:unhideWhenUsed="0"/>
+    <w:lsdException w:name="Medium Grid 3 Accent 6" w:semiHidden="0" w:uiPriority="69" w:unhideWhenUsed="0"/>
+    <w:lsdException w:name="Dark List Accent 6" w:semiHidden="0" w:uiPriority="70" w:unhideWhenUsed="0"/>
+    <w:lsdException w:name="Colorful Shading Accent 6" w:semiHidden="0" w:uiPriority="71" w:unhideWhenUsed="0"/>
+    <w:lsdException w:name="Colorful List Accent 6" w:semiHidden="0" w:uiPriority="72" w:unhideWhenUsed="0"/>
+    <w:lsdException w:name="Colorful Grid Accent 6" w:semiHidden="0" w:uiPriority="73" w:unhideWhenUsed="0"/>
+    <w:lsdException w:name="Subtle Emphasis" w:semiHidden="0" w:uiPriority="19" w:unhideWhenUsed="0" w:qFormat="1"/>
+    <w:lsdException w:name="Intense Emphasis" w:semiHidden="0" w:uiPriority="21" w:unhideWhenUsed="0" w:qFormat="1"/>
+    <w:lsdException w:name="Subtle Reference" w:semiHidden="0" w:uiPriority="31" w:unhideWhenUsed="0" w:qFormat="1"/>
+    <w:lsdException w:name="Intense Reference" w:semiHidden="0" w:uiPriority="32" w:unhideWhenUsed="0" w:qFormat="1"/>
+    <w:lsdException w:name="Book Title" w:semiHidden="0" w:uiPriority="33" w:unhideWhenUsed="0" w:qFormat="1"/>
+    <w:lsdException w:name="Bibliography" w:uiPriority="37"/>
+    <w:lsdException w:name="TOC Heading" w:uiPriority="39" w:qFormat="1"/>
   </w:latentStyles>
   <w:style w:type="paragraph" w:default="1" w:styleId="Normal">
     <w:name w:val="Normal"/>
@@ -2628,7 +2624,7 @@
   <a:extraClrSchemeLst/>
   <a:extLst>
     <a:ext uri="{05A4C25C-085E-4340-85A3-A5531E510DB2}">
-      <thm15:themeFamily xmlns:thm15="http://schemas.microsoft.com/office/thememl/2012/main" name="Office Theme" id="{62F939B6-93AF-4DB8-9C6B-D6C7DFDC589F}" vid="{4A3C46E8-61CC-4603-A589-7422A47A8E4A}"/>
+      <thm15:themeFamily xmlns:thm15="http://schemas.microsoft.com/office/thememl/2012/main" xmlns="" name="Office Theme" id="{62F939B6-93AF-4DB8-9C6B-D6C7DFDC589F}" vid="{4A3C46E8-61CC-4603-A589-7422A47A8E4A}"/>
     </a:ext>
   </a:extLst>
 </a:theme>

</xml_diff>